<commit_message>
added comments, error handleers, fontawesome
</commit_message>
<xml_diff>
--- a/interview_narrative.docx
+++ b/interview_narrative.docx
@@ -1,6 +1,6 @@
 
 <file path=word/document.xml><?xml version="1.0" encoding="utf-8"?>
-<w:document xmlns:wpc="http://schemas.microsoft.com/office/word/2010/wordprocessingCanvas" xmlns:mc="http://schemas.openxmlformats.org/markup-compatibility/2006" xmlns:o="urn:schemas-microsoft-com:office:office" xmlns:r="http://schemas.openxmlformats.org/officeDocument/2006/relationships" xmlns:m="http://schemas.openxmlformats.org/officeDocument/2006/math" xmlns:v="urn:schemas-microsoft-com:vml" xmlns:wp14="http://schemas.microsoft.com/office/word/2010/wordprocessingDrawing" xmlns:wp="http://schemas.openxmlformats.org/drawingml/2006/wordprocessingDrawing" xmlns:w10="urn:schemas-microsoft-com:office:word" xmlns:w="http://schemas.openxmlformats.org/wordprocessingml/2006/main" xmlns:w14="http://schemas.microsoft.com/office/word/2010/wordml" xmlns:wpg="http://schemas.microsoft.com/office/word/2010/wordprocessingGroup" xmlns:wpi="http://schemas.microsoft.com/office/word/2010/wordprocessingInk" xmlns:wne="http://schemas.microsoft.com/office/word/2006/wordml" xmlns:wps="http://schemas.microsoft.com/office/word/2010/wordprocessingShape" mc:Ignorable="w14 wp14">
+<w:document xmlns:wpc="http://schemas.microsoft.com/office/word/2010/wordprocessingCanvas" xmlns:mc="http://schemas.openxmlformats.org/markup-compatibility/2006" xmlns:o="urn:schemas-microsoft-com:office:office" xmlns:r="http://schemas.openxmlformats.org/officeDocument/2006/relationships" xmlns:m="http://schemas.openxmlformats.org/officeDocument/2006/math" xmlns:v="urn:schemas-microsoft-com:vml" xmlns:wp14="http://schemas.microsoft.com/office/word/2010/wordprocessingDrawing" xmlns:wp="http://schemas.openxmlformats.org/drawingml/2006/wordprocessingDrawing" xmlns:w10="urn:schemas-microsoft-com:office:word" xmlns:w="http://schemas.openxmlformats.org/wordprocessingml/2006/main" xmlns:w14="http://schemas.microsoft.com/office/word/2010/wordml" xmlns:w15="http://schemas.microsoft.com/office/word/2012/wordml" xmlns:wpg="http://schemas.microsoft.com/office/word/2010/wordprocessingGroup" xmlns:wpi="http://schemas.microsoft.com/office/word/2010/wordprocessingInk" xmlns:wne="http://schemas.microsoft.com/office/word/2006/wordml" xmlns:wps="http://schemas.microsoft.com/office/word/2010/wordprocessingShape" mc:Ignorable="w14 w15 wp14">
   <w:body>
     <w:p>
       <w:r>
@@ -17,10 +17,7 @@
     <w:p/>
     <w:p>
       <w:r>
-        <w:t>Palladium Health Centre is in the process of automating her operations. The automation will be done in phases, with the first phase being Records department (Process Owner). The proposed patient data elements as per the department, include; bio</w:t>
-      </w:r>
-      <w:r>
-        <w:t xml:space="preserve"> data, location (county, </w:t>
+        <w:t xml:space="preserve">Palladium Health Centre is in the process of automating her operations. The automation will be done in phases, with the first phase being Records department (Process Owner). The proposed patient data elements as per the department, include; bio data, location (county, </w:t>
       </w:r>
       <w:proofErr w:type="spellStart"/>
       <w:r>
@@ -34,13 +31,7 @@
     <w:p/>
     <w:p>
       <w:r>
-        <w:t xml:space="preserve">On successful completion, the records department should run a central patient </w:t>
-      </w:r>
-      <w:r>
-        <w:t>registry where they can search, add, edit, delete and view patients in the database. This design should also provide an elegant solution of transitioning a patient’s next of kin to a patient without necessarily recapturing their bio details (re-use of exis</w:t>
-      </w:r>
-      <w:r>
-        <w:t>ting data).</w:t>
+        <w:t>On successful completion, the records department should run a central patient registry where they can search, add, edit, delete and view patients in the database. This design should also provide an elegant solution of transitioning a patient’s next of kin to a patient without necessarily recapturing their bio details (re-use of existing data).</w:t>
       </w:r>
     </w:p>
     <w:p/>
@@ -62,10 +53,7 @@
     <w:p/>
     <w:p>
       <w:r>
-        <w:t>Design and develop a simple web (preferred) or a stand-alone application that is robust, scalable and efficient focusing on the software development best practices in the market. The developed application should adequately a</w:t>
-      </w:r>
-      <w:r>
-        <w:t>ddress the records department’s needs as explained.</w:t>
+        <w:t>Design and develop a simple web (preferred) or a stand-alone application that is robust, scalable and efficient focusing on the software development best practices in the market. The developed application should adequately address the records department’s needs as explained.</w:t>
       </w:r>
     </w:p>
     <w:p/>
@@ -107,8 +95,14 @@
           <w:ilvl w:val="0"/>
           <w:numId w:val="1"/>
         </w:numPr>
-      </w:pPr>
-      <w:r>
+        <w:rPr>
+          <w:highlight w:val="yellow"/>
+        </w:rPr>
+      </w:pPr>
+      <w:r>
+        <w:rPr>
+          <w:highlight w:val="yellow"/>
+        </w:rPr>
         <w:t xml:space="preserve">Capability of updating either location/contacts/next of kin without necessarily updating patient bio. </w:t>
       </w:r>
     </w:p>
@@ -126,13 +120,7 @@
         <w:rPr>
           <w:highlight w:val="yellow"/>
         </w:rPr>
-        <w:t>Implem</w:t>
-      </w:r>
-      <w:r>
-        <w:rPr>
-          <w:highlight w:val="yellow"/>
-        </w:rPr>
-        <w:t xml:space="preserve">entation of a logical delete. </w:t>
+        <w:t xml:space="preserve">Implementation of a logical delete. </w:t>
       </w:r>
     </w:p>
     <w:p>
@@ -219,12 +207,15 @@
           <w:ilvl w:val="0"/>
           <w:numId w:val="3"/>
         </w:numPr>
-      </w:pPr>
-      <w:r>
-        <w:t>Provide a</w:t>
-      </w:r>
-      <w:r>
-        <w:t xml:space="preserve"> query that retrieves the following:</w:t>
+        <w:rPr>
+          <w:highlight w:val="yellow"/>
+        </w:rPr>
+      </w:pPr>
+      <w:r>
+        <w:rPr>
+          <w:highlight w:val="yellow"/>
+        </w:rPr>
+        <w:t>Provide a query that retrieves the following:</w:t>
       </w:r>
     </w:p>
     <w:p>
@@ -233,12 +224,444 @@
           <w:ilvl w:val="1"/>
           <w:numId w:val="5"/>
         </w:numPr>
-      </w:pPr>
-      <w:r>
+        <w:rPr>
+          <w:highlight w:val="yellow"/>
+        </w:rPr>
+      </w:pPr>
+      <w:r>
+        <w:rPr>
+          <w:highlight w:val="yellow"/>
+        </w:rPr>
         <w:t>List of next of kin for a patient's</w:t>
       </w:r>
-      <w:bookmarkStart w:id="0" w:name="_GoBack"/>
-      <w:bookmarkEnd w:id="0"/>
+    </w:p>
+    <w:p>
+      <w:pPr>
+        <w:pStyle w:val="ListParagraph"/>
+        <w:numPr>
+          <w:ilvl w:val="0"/>
+          <w:numId w:val="5"/>
+        </w:numPr>
+        <w:shd w:val="clear" w:color="auto" w:fill="390000"/>
+        <w:spacing w:line="285" w:lineRule="atLeast"/>
+        <w:rPr>
+          <w:rFonts w:ascii="Consolas" w:eastAsia="Times New Roman" w:hAnsi="Consolas" w:cs="Consolas"/>
+          <w:color w:val="F8F8F8"/>
+          <w:sz w:val="21"/>
+          <w:lang w:eastAsia="en-US" w:bidi="ar-SA"/>
+        </w:rPr>
+      </w:pPr>
+      <w:r>
+        <w:rPr>
+          <w:rFonts w:ascii="Consolas" w:eastAsia="Times New Roman" w:hAnsi="Consolas" w:cs="Consolas"/>
+          <w:color w:val="CD8D8D"/>
+          <w:sz w:val="21"/>
+          <w:lang w:eastAsia="en-US" w:bidi="ar-SA"/>
+        </w:rPr>
+        <w:t>SELECT  palladium_nextofkin.EntryID,palladium_users.`</w:t>
+      </w:r>
+      <w:proofErr w:type="spellStart"/>
+      <w:r>
+        <w:rPr>
+          <w:rFonts w:ascii="Consolas" w:eastAsia="Times New Roman" w:hAnsi="Consolas" w:cs="Consolas"/>
+          <w:color w:val="CD8D8D"/>
+          <w:sz w:val="21"/>
+          <w:lang w:eastAsia="en-US" w:bidi="ar-SA"/>
+        </w:rPr>
+        <w:t>UserID</w:t>
+      </w:r>
+      <w:proofErr w:type="spellEnd"/>
+      <w:r>
+        <w:rPr>
+          <w:rFonts w:ascii="Consolas" w:eastAsia="Times New Roman" w:hAnsi="Consolas" w:cs="Consolas"/>
+          <w:color w:val="CD8D8D"/>
+          <w:sz w:val="21"/>
+          <w:lang w:eastAsia="en-US" w:bidi="ar-SA"/>
+        </w:rPr>
+        <w:t>`, CONCAT(`</w:t>
+      </w:r>
+      <w:proofErr w:type="spellStart"/>
+      <w:r>
+        <w:rPr>
+          <w:rFonts w:ascii="Consolas" w:eastAsia="Times New Roman" w:hAnsi="Consolas" w:cs="Consolas"/>
+          <w:color w:val="CD8D8D"/>
+          <w:sz w:val="21"/>
+          <w:lang w:eastAsia="en-US" w:bidi="ar-SA"/>
+        </w:rPr>
+        <w:t>FirstName</w:t>
+      </w:r>
+      <w:proofErr w:type="spellEnd"/>
+      <w:r>
+        <w:rPr>
+          <w:rFonts w:ascii="Consolas" w:eastAsia="Times New Roman" w:hAnsi="Consolas" w:cs="Consolas"/>
+          <w:color w:val="CD8D8D"/>
+          <w:sz w:val="21"/>
+          <w:lang w:eastAsia="en-US" w:bidi="ar-SA"/>
+        </w:rPr>
+        <w:t>`,' ', `</w:t>
+      </w:r>
+      <w:proofErr w:type="spellStart"/>
+      <w:r>
+        <w:rPr>
+          <w:rFonts w:ascii="Consolas" w:eastAsia="Times New Roman" w:hAnsi="Consolas" w:cs="Consolas"/>
+          <w:color w:val="CD8D8D"/>
+          <w:sz w:val="21"/>
+          <w:lang w:eastAsia="en-US" w:bidi="ar-SA"/>
+        </w:rPr>
+        <w:t>LastName</w:t>
+      </w:r>
+      <w:proofErr w:type="spellEnd"/>
+      <w:r>
+        <w:rPr>
+          <w:rFonts w:ascii="Consolas" w:eastAsia="Times New Roman" w:hAnsi="Consolas" w:cs="Consolas"/>
+          <w:color w:val="CD8D8D"/>
+          <w:sz w:val="21"/>
+          <w:lang w:eastAsia="en-US" w:bidi="ar-SA"/>
+        </w:rPr>
+        <w:t>`, ' ', `</w:t>
+      </w:r>
+      <w:proofErr w:type="spellStart"/>
+      <w:r>
+        <w:rPr>
+          <w:rFonts w:ascii="Consolas" w:eastAsia="Times New Roman" w:hAnsi="Consolas" w:cs="Consolas"/>
+          <w:color w:val="CD8D8D"/>
+          <w:sz w:val="21"/>
+          <w:lang w:eastAsia="en-US" w:bidi="ar-SA"/>
+        </w:rPr>
+        <w:t>MiddleName</w:t>
+      </w:r>
+      <w:proofErr w:type="spellEnd"/>
+      <w:r>
+        <w:rPr>
+          <w:rFonts w:ascii="Consolas" w:eastAsia="Times New Roman" w:hAnsi="Consolas" w:cs="Consolas"/>
+          <w:color w:val="CD8D8D"/>
+          <w:sz w:val="21"/>
+          <w:lang w:eastAsia="en-US" w:bidi="ar-SA"/>
+        </w:rPr>
+        <w:t>`) as Name,`</w:t>
+      </w:r>
+      <w:proofErr w:type="spellStart"/>
+      <w:r>
+        <w:rPr>
+          <w:rFonts w:ascii="Consolas" w:eastAsia="Times New Roman" w:hAnsi="Consolas" w:cs="Consolas"/>
+          <w:color w:val="CD8D8D"/>
+          <w:sz w:val="21"/>
+          <w:lang w:eastAsia="en-US" w:bidi="ar-SA"/>
+        </w:rPr>
+        <w:t>NokName</w:t>
+      </w:r>
+      <w:proofErr w:type="spellEnd"/>
+      <w:r>
+        <w:rPr>
+          <w:rFonts w:ascii="Consolas" w:eastAsia="Times New Roman" w:hAnsi="Consolas" w:cs="Consolas"/>
+          <w:color w:val="CD8D8D"/>
+          <w:sz w:val="21"/>
+          <w:lang w:eastAsia="en-US" w:bidi="ar-SA"/>
+        </w:rPr>
+        <w:t>`,`</w:t>
+      </w:r>
+      <w:proofErr w:type="spellStart"/>
+      <w:r>
+        <w:rPr>
+          <w:rFonts w:ascii="Consolas" w:eastAsia="Times New Roman" w:hAnsi="Consolas" w:cs="Consolas"/>
+          <w:color w:val="CD8D8D"/>
+          <w:sz w:val="21"/>
+          <w:lang w:eastAsia="en-US" w:bidi="ar-SA"/>
+        </w:rPr>
+        <w:t>NokEmail</w:t>
+      </w:r>
+      <w:proofErr w:type="spellEnd"/>
+      <w:r>
+        <w:rPr>
+          <w:rFonts w:ascii="Consolas" w:eastAsia="Times New Roman" w:hAnsi="Consolas" w:cs="Consolas"/>
+          <w:color w:val="CD8D8D"/>
+          <w:sz w:val="21"/>
+          <w:lang w:eastAsia="en-US" w:bidi="ar-SA"/>
+        </w:rPr>
+        <w:t>`,`</w:t>
+      </w:r>
+      <w:proofErr w:type="spellStart"/>
+      <w:r>
+        <w:rPr>
+          <w:rFonts w:ascii="Consolas" w:eastAsia="Times New Roman" w:hAnsi="Consolas" w:cs="Consolas"/>
+          <w:color w:val="CD8D8D"/>
+          <w:sz w:val="21"/>
+          <w:lang w:eastAsia="en-US" w:bidi="ar-SA"/>
+        </w:rPr>
+        <w:t>NokAddress</w:t>
+      </w:r>
+      <w:proofErr w:type="spellEnd"/>
+      <w:r>
+        <w:rPr>
+          <w:rFonts w:ascii="Consolas" w:eastAsia="Times New Roman" w:hAnsi="Consolas" w:cs="Consolas"/>
+          <w:color w:val="CD8D8D"/>
+          <w:sz w:val="21"/>
+          <w:lang w:eastAsia="en-US" w:bidi="ar-SA"/>
+        </w:rPr>
+        <w:t xml:space="preserve">`,`Relationship` FROM </w:t>
+      </w:r>
+      <w:proofErr w:type="spellStart"/>
+      <w:r>
+        <w:rPr>
+          <w:rFonts w:ascii="Consolas" w:eastAsia="Times New Roman" w:hAnsi="Consolas" w:cs="Consolas"/>
+          <w:color w:val="CD8D8D"/>
+          <w:sz w:val="21"/>
+          <w:lang w:eastAsia="en-US" w:bidi="ar-SA"/>
+        </w:rPr>
+        <w:t>palladium_users,palladium_nextofkin</w:t>
+      </w:r>
+      <w:proofErr w:type="spellEnd"/>
+      <w:r>
+        <w:rPr>
+          <w:rFonts w:ascii="Consolas" w:eastAsia="Times New Roman" w:hAnsi="Consolas" w:cs="Consolas"/>
+          <w:color w:val="CD8D8D"/>
+          <w:sz w:val="21"/>
+          <w:lang w:eastAsia="en-US" w:bidi="ar-SA"/>
+        </w:rPr>
+        <w:t xml:space="preserve"> WHERE </w:t>
+      </w:r>
+      <w:proofErr w:type="spellStart"/>
+      <w:r>
+        <w:rPr>
+          <w:rFonts w:ascii="Consolas" w:eastAsia="Times New Roman" w:hAnsi="Consolas" w:cs="Consolas"/>
+          <w:color w:val="CD8D8D"/>
+          <w:sz w:val="21"/>
+          <w:lang w:eastAsia="en-US" w:bidi="ar-SA"/>
+        </w:rPr>
+        <w:t>palladium_users.UserID</w:t>
+      </w:r>
+      <w:proofErr w:type="spellEnd"/>
+      <w:r>
+        <w:rPr>
+          <w:rFonts w:ascii="Consolas" w:eastAsia="Times New Roman" w:hAnsi="Consolas" w:cs="Consolas"/>
+          <w:color w:val="CD8D8D"/>
+          <w:sz w:val="21"/>
+          <w:lang w:eastAsia="en-US" w:bidi="ar-SA"/>
+        </w:rPr>
+        <w:t xml:space="preserve"> = </w:t>
+      </w:r>
+      <w:proofErr w:type="spellStart"/>
+      <w:r>
+        <w:rPr>
+          <w:rFonts w:ascii="Consolas" w:eastAsia="Times New Roman" w:hAnsi="Consolas" w:cs="Consolas"/>
+          <w:color w:val="CD8D8D"/>
+          <w:sz w:val="21"/>
+          <w:lang w:eastAsia="en-US" w:bidi="ar-SA"/>
+        </w:rPr>
+        <w:t>palladium_nextofkin.UserID</w:t>
+      </w:r>
+      <w:proofErr w:type="spellEnd"/>
+      <w:r>
+        <w:rPr>
+          <w:rFonts w:ascii="Consolas" w:eastAsia="Times New Roman" w:hAnsi="Consolas" w:cs="Consolas"/>
+          <w:color w:val="CD8D8D"/>
+          <w:sz w:val="21"/>
+          <w:lang w:eastAsia="en-US" w:bidi="ar-SA"/>
+        </w:rPr>
+        <w:t xml:space="preserve"> AND </w:t>
+      </w:r>
+      <w:proofErr w:type="spellStart"/>
+      <w:r>
+        <w:rPr>
+          <w:rFonts w:ascii="Consolas" w:eastAsia="Times New Roman" w:hAnsi="Consolas" w:cs="Consolas"/>
+          <w:color w:val="CD8D8D"/>
+          <w:sz w:val="21"/>
+          <w:lang w:eastAsia="en-US" w:bidi="ar-SA"/>
+        </w:rPr>
+        <w:t>palladium_users.UserType</w:t>
+      </w:r>
+      <w:proofErr w:type="spellEnd"/>
+      <w:r>
+        <w:rPr>
+          <w:rFonts w:ascii="Consolas" w:eastAsia="Times New Roman" w:hAnsi="Consolas" w:cs="Consolas"/>
+          <w:color w:val="CD8D8D"/>
+          <w:sz w:val="21"/>
+          <w:lang w:eastAsia="en-US" w:bidi="ar-SA"/>
+        </w:rPr>
+        <w:t xml:space="preserve"> = 1 AND </w:t>
+      </w:r>
+      <w:proofErr w:type="spellStart"/>
+      <w:r>
+        <w:rPr>
+          <w:rFonts w:ascii="Consolas" w:eastAsia="Times New Roman" w:hAnsi="Consolas" w:cs="Consolas"/>
+          <w:color w:val="CD8D8D"/>
+          <w:sz w:val="21"/>
+          <w:lang w:eastAsia="en-US" w:bidi="ar-SA"/>
+        </w:rPr>
+        <w:t>palladium_nextofkin.IsDisabled</w:t>
+      </w:r>
+      <w:proofErr w:type="spellEnd"/>
+      <w:r>
+        <w:rPr>
+          <w:rFonts w:ascii="Consolas" w:eastAsia="Times New Roman" w:hAnsi="Consolas" w:cs="Consolas"/>
+          <w:color w:val="CD8D8D"/>
+          <w:sz w:val="21"/>
+          <w:lang w:eastAsia="en-US" w:bidi="ar-SA"/>
+        </w:rPr>
+        <w:t xml:space="preserve"> = 0 AND </w:t>
+      </w:r>
+      <w:proofErr w:type="spellStart"/>
+      <w:r>
+        <w:rPr>
+          <w:rFonts w:ascii="Consolas" w:eastAsia="Times New Roman" w:hAnsi="Consolas" w:cs="Consolas"/>
+          <w:color w:val="CD8D8D"/>
+          <w:sz w:val="21"/>
+          <w:lang w:eastAsia="en-US" w:bidi="ar-SA"/>
+        </w:rPr>
+        <w:t>palladium_nextofkin.IsDeleted</w:t>
+      </w:r>
+      <w:proofErr w:type="spellEnd"/>
+      <w:r>
+        <w:rPr>
+          <w:rFonts w:ascii="Consolas" w:eastAsia="Times New Roman" w:hAnsi="Consolas" w:cs="Consolas"/>
+          <w:color w:val="CD8D8D"/>
+          <w:sz w:val="21"/>
+          <w:lang w:eastAsia="en-US" w:bidi="ar-SA"/>
+        </w:rPr>
+        <w:t xml:space="preserve"> = 0</w:t>
+      </w:r>
+      <w:r>
+        <w:rPr>
+          <w:rFonts w:ascii="Consolas" w:eastAsia="Times New Roman" w:hAnsi="Consolas" w:cs="Consolas"/>
+          <w:color w:val="CD8D8D"/>
+          <w:sz w:val="21"/>
+          <w:lang w:eastAsia="en-US" w:bidi="ar-SA"/>
+        </w:rPr>
+        <w:t xml:space="preserve"> AND </w:t>
+      </w:r>
+      <w:proofErr w:type="spellStart"/>
+      <w:r>
+        <w:rPr>
+          <w:rFonts w:ascii="Consolas" w:eastAsia="Times New Roman" w:hAnsi="Consolas" w:cs="Consolas"/>
+          <w:color w:val="CD8D8D"/>
+          <w:sz w:val="21"/>
+          <w:lang w:eastAsia="en-US" w:bidi="ar-SA"/>
+        </w:rPr>
+        <w:t>palladium_nextofkin</w:t>
+      </w:r>
+      <w:proofErr w:type="spellEnd"/>
+      <w:r>
+        <w:rPr>
+          <w:rFonts w:ascii="Consolas" w:eastAsia="Times New Roman" w:hAnsi="Consolas" w:cs="Consolas"/>
+          <w:color w:val="CD8D8D"/>
+          <w:sz w:val="21"/>
+          <w:lang w:eastAsia="en-US" w:bidi="ar-SA"/>
+        </w:rPr>
+        <w:t>.</w:t>
+      </w:r>
+      <w:r>
+        <w:rPr>
+          <w:rFonts w:ascii="Consolas" w:eastAsia="Times New Roman" w:hAnsi="Consolas" w:cs="Consolas"/>
+          <w:color w:val="CD8D8D"/>
+          <w:sz w:val="21"/>
+          <w:lang w:eastAsia="en-US" w:bidi="ar-SA"/>
+        </w:rPr>
+        <w:t xml:space="preserve"> </w:t>
+      </w:r>
+      <w:proofErr w:type="spellStart"/>
+      <w:r>
+        <w:rPr>
+          <w:rFonts w:ascii="Consolas" w:eastAsia="Times New Roman" w:hAnsi="Consolas" w:cs="Consolas"/>
+          <w:color w:val="CD8D8D"/>
+          <w:sz w:val="21"/>
+          <w:lang w:eastAsia="en-US" w:bidi="ar-SA"/>
+        </w:rPr>
+        <w:t>UserID</w:t>
+      </w:r>
+      <w:proofErr w:type="spellEnd"/>
+      <w:r>
+        <w:rPr>
+          <w:rFonts w:ascii="Consolas" w:eastAsia="Times New Roman" w:hAnsi="Consolas" w:cs="Consolas"/>
+          <w:color w:val="CD8D8D"/>
+          <w:sz w:val="21"/>
+          <w:lang w:eastAsia="en-US" w:bidi="ar-SA"/>
+        </w:rPr>
+        <w:t xml:space="preserve"> </w:t>
+      </w:r>
+      <w:r>
+        <w:rPr>
+          <w:rFonts w:ascii="Consolas" w:eastAsia="Times New Roman" w:hAnsi="Consolas" w:cs="Consolas"/>
+          <w:color w:val="CD8D8D"/>
+          <w:sz w:val="21"/>
+          <w:lang w:eastAsia="en-US" w:bidi="ar-SA"/>
+        </w:rPr>
+        <w:t>= ‘</w:t>
+      </w:r>
+      <w:proofErr w:type="spellStart"/>
+      <w:r>
+        <w:rPr>
+          <w:rFonts w:ascii="Consolas" w:eastAsia="Times New Roman" w:hAnsi="Consolas" w:cs="Consolas"/>
+          <w:color w:val="FFFF00"/>
+          <w:sz w:val="21"/>
+          <w:lang w:eastAsia="en-US" w:bidi="ar-SA"/>
+        </w:rPr>
+        <w:t>given_patient_enroll_no</w:t>
+      </w:r>
+      <w:proofErr w:type="spellEnd"/>
+      <w:r>
+        <w:rPr>
+          <w:rFonts w:ascii="Consolas" w:eastAsia="Times New Roman" w:hAnsi="Consolas" w:cs="Consolas"/>
+          <w:color w:val="CD8D8D"/>
+          <w:sz w:val="21"/>
+          <w:lang w:eastAsia="en-US" w:bidi="ar-SA"/>
+        </w:rPr>
+        <w:t xml:space="preserve">’ </w:t>
+      </w:r>
+      <w:r>
+        <w:rPr>
+          <w:rFonts w:ascii="Consolas" w:eastAsia="Times New Roman" w:hAnsi="Consolas" w:cs="Consolas"/>
+          <w:color w:val="CD8D8D"/>
+          <w:sz w:val="21"/>
+          <w:lang w:eastAsia="en-US" w:bidi="ar-SA"/>
+        </w:rPr>
+        <w:t>GROUP BY palladium_</w:t>
+      </w:r>
+      <w:r>
+        <w:rPr>
+          <w:rFonts w:ascii="Consolas" w:eastAsia="Times New Roman" w:hAnsi="Consolas" w:cs="Consolas"/>
+          <w:color w:val="CD8D8D"/>
+          <w:sz w:val="21"/>
+          <w:lang w:eastAsia="en-US" w:bidi="ar-SA"/>
+        </w:rPr>
+        <w:t xml:space="preserve"> </w:t>
+      </w:r>
+      <w:proofErr w:type="spellStart"/>
+      <w:r>
+        <w:rPr>
+          <w:rFonts w:ascii="Consolas" w:eastAsia="Times New Roman" w:hAnsi="Consolas" w:cs="Consolas"/>
+          <w:color w:val="CD8D8D"/>
+          <w:sz w:val="21"/>
+          <w:lang w:eastAsia="en-US" w:bidi="ar-SA"/>
+        </w:rPr>
+        <w:t>nextofkin</w:t>
+      </w:r>
+      <w:r>
+        <w:rPr>
+          <w:rFonts w:ascii="Consolas" w:eastAsia="Times New Roman" w:hAnsi="Consolas" w:cs="Consolas"/>
+          <w:color w:val="CD8D8D"/>
+          <w:sz w:val="21"/>
+          <w:lang w:eastAsia="en-US" w:bidi="ar-SA"/>
+        </w:rPr>
+        <w:t>.Entry</w:t>
+      </w:r>
+      <w:r>
+        <w:rPr>
+          <w:rFonts w:ascii="Consolas" w:eastAsia="Times New Roman" w:hAnsi="Consolas" w:cs="Consolas"/>
+          <w:color w:val="CD8D8D"/>
+          <w:sz w:val="21"/>
+          <w:lang w:eastAsia="en-US" w:bidi="ar-SA"/>
+        </w:rPr>
+        <w:t>ID</w:t>
+      </w:r>
+      <w:proofErr w:type="spellEnd"/>
+    </w:p>
+    <w:p>
+      <w:pPr>
+        <w:numPr>
+          <w:ilvl w:val="0"/>
+          <w:numId w:val="5"/>
+        </w:numPr>
+      </w:pPr>
     </w:p>
     <w:p>
       <w:pPr>
@@ -246,9 +669,270 @@
           <w:ilvl w:val="1"/>
           <w:numId w:val="5"/>
         </w:numPr>
-      </w:pPr>
-      <w:r>
+        <w:rPr>
+          <w:highlight w:val="yellow"/>
+        </w:rPr>
+      </w:pPr>
+      <w:r>
+        <w:rPr>
+          <w:highlight w:val="yellow"/>
+        </w:rPr>
         <w:t>List of deleted patients showing date of action</w:t>
+      </w:r>
+    </w:p>
+    <w:p>
+      <w:pPr>
+        <w:pStyle w:val="ListParagraph"/>
+        <w:numPr>
+          <w:ilvl w:val="0"/>
+          <w:numId w:val="5"/>
+        </w:numPr>
+        <w:shd w:val="clear" w:color="auto" w:fill="390000"/>
+        <w:spacing w:line="285" w:lineRule="atLeast"/>
+        <w:rPr>
+          <w:rFonts w:ascii="Consolas" w:eastAsia="Times New Roman" w:hAnsi="Consolas" w:cs="Consolas"/>
+          <w:color w:val="F8F8F8"/>
+          <w:sz w:val="21"/>
+          <w:lang w:eastAsia="en-US" w:bidi="ar-SA"/>
+        </w:rPr>
+      </w:pPr>
+      <w:r>
+        <w:rPr>
+          <w:rFonts w:ascii="Consolas" w:eastAsia="Times New Roman" w:hAnsi="Consolas" w:cs="Consolas"/>
+          <w:color w:val="CD8D8D"/>
+          <w:sz w:val="21"/>
+          <w:lang w:eastAsia="en-US" w:bidi="ar-SA"/>
+        </w:rPr>
+        <w:t>SELECT palladium_users.`</w:t>
+      </w:r>
+      <w:proofErr w:type="spellStart"/>
+      <w:r>
+        <w:rPr>
+          <w:rFonts w:ascii="Consolas" w:eastAsia="Times New Roman" w:hAnsi="Consolas" w:cs="Consolas"/>
+          <w:color w:val="CD8D8D"/>
+          <w:sz w:val="21"/>
+          <w:lang w:eastAsia="en-US" w:bidi="ar-SA"/>
+        </w:rPr>
+        <w:t>UserID</w:t>
+      </w:r>
+      <w:proofErr w:type="spellEnd"/>
+      <w:r>
+        <w:rPr>
+          <w:rFonts w:ascii="Consolas" w:eastAsia="Times New Roman" w:hAnsi="Consolas" w:cs="Consolas"/>
+          <w:color w:val="CD8D8D"/>
+          <w:sz w:val="21"/>
+          <w:lang w:eastAsia="en-US" w:bidi="ar-SA"/>
+        </w:rPr>
+        <w:t>`, CONCAT(`</w:t>
+      </w:r>
+      <w:proofErr w:type="spellStart"/>
+      <w:r>
+        <w:rPr>
+          <w:rFonts w:ascii="Consolas" w:eastAsia="Times New Roman" w:hAnsi="Consolas" w:cs="Consolas"/>
+          <w:color w:val="CD8D8D"/>
+          <w:sz w:val="21"/>
+          <w:lang w:eastAsia="en-US" w:bidi="ar-SA"/>
+        </w:rPr>
+        <w:t>FirstName</w:t>
+      </w:r>
+      <w:proofErr w:type="spellEnd"/>
+      <w:r>
+        <w:rPr>
+          <w:rFonts w:ascii="Consolas" w:eastAsia="Times New Roman" w:hAnsi="Consolas" w:cs="Consolas"/>
+          <w:color w:val="CD8D8D"/>
+          <w:sz w:val="21"/>
+          <w:lang w:eastAsia="en-US" w:bidi="ar-SA"/>
+        </w:rPr>
+        <w:t>`,' ', `</w:t>
+      </w:r>
+      <w:proofErr w:type="spellStart"/>
+      <w:r>
+        <w:rPr>
+          <w:rFonts w:ascii="Consolas" w:eastAsia="Times New Roman" w:hAnsi="Consolas" w:cs="Consolas"/>
+          <w:color w:val="CD8D8D"/>
+          <w:sz w:val="21"/>
+          <w:lang w:eastAsia="en-US" w:bidi="ar-SA"/>
+        </w:rPr>
+        <w:t>LastName</w:t>
+      </w:r>
+      <w:proofErr w:type="spellEnd"/>
+      <w:r>
+        <w:rPr>
+          <w:rFonts w:ascii="Consolas" w:eastAsia="Times New Roman" w:hAnsi="Consolas" w:cs="Consolas"/>
+          <w:color w:val="CD8D8D"/>
+          <w:sz w:val="21"/>
+          <w:lang w:eastAsia="en-US" w:bidi="ar-SA"/>
+        </w:rPr>
+        <w:t>`, ' ', `</w:t>
+      </w:r>
+      <w:proofErr w:type="spellStart"/>
+      <w:r>
+        <w:rPr>
+          <w:rFonts w:ascii="Consolas" w:eastAsia="Times New Roman" w:hAnsi="Consolas" w:cs="Consolas"/>
+          <w:color w:val="CD8D8D"/>
+          <w:sz w:val="21"/>
+          <w:lang w:eastAsia="en-US" w:bidi="ar-SA"/>
+        </w:rPr>
+        <w:t>MiddleName</w:t>
+      </w:r>
+      <w:proofErr w:type="spellEnd"/>
+      <w:r>
+        <w:rPr>
+          <w:rFonts w:ascii="Consolas" w:eastAsia="Times New Roman" w:hAnsi="Consolas" w:cs="Consolas"/>
+          <w:color w:val="CD8D8D"/>
+          <w:sz w:val="21"/>
+          <w:lang w:eastAsia="en-US" w:bidi="ar-SA"/>
+        </w:rPr>
+        <w:t>`) as Name, `</w:t>
+      </w:r>
+      <w:proofErr w:type="spellStart"/>
+      <w:r>
+        <w:rPr>
+          <w:rFonts w:ascii="Consolas" w:eastAsia="Times New Roman" w:hAnsi="Consolas" w:cs="Consolas"/>
+          <w:color w:val="CD8D8D"/>
+          <w:sz w:val="21"/>
+          <w:lang w:eastAsia="en-US" w:bidi="ar-SA"/>
+        </w:rPr>
+        <w:t>DateOfBirth</w:t>
+      </w:r>
+      <w:proofErr w:type="spellEnd"/>
+      <w:r>
+        <w:rPr>
+          <w:rFonts w:ascii="Consolas" w:eastAsia="Times New Roman" w:hAnsi="Consolas" w:cs="Consolas"/>
+          <w:color w:val="CD8D8D"/>
+          <w:sz w:val="21"/>
+          <w:lang w:eastAsia="en-US" w:bidi="ar-SA"/>
+        </w:rPr>
+        <w:t>`, `Gender`, `Age`, `</w:t>
+      </w:r>
+      <w:proofErr w:type="spellStart"/>
+      <w:r>
+        <w:rPr>
+          <w:rFonts w:ascii="Consolas" w:eastAsia="Times New Roman" w:hAnsi="Consolas" w:cs="Consolas"/>
+          <w:color w:val="CD8D8D"/>
+          <w:sz w:val="21"/>
+          <w:lang w:eastAsia="en-US" w:bidi="ar-SA"/>
+        </w:rPr>
+        <w:t>MaritalStatus</w:t>
+      </w:r>
+      <w:proofErr w:type="spellEnd"/>
+      <w:r>
+        <w:rPr>
+          <w:rFonts w:ascii="Consolas" w:eastAsia="Times New Roman" w:hAnsi="Consolas" w:cs="Consolas"/>
+          <w:color w:val="CD8D8D"/>
+          <w:sz w:val="21"/>
+          <w:lang w:eastAsia="en-US" w:bidi="ar-SA"/>
+        </w:rPr>
+        <w:t>`, `Height`, `Weight`, `</w:t>
+      </w:r>
+      <w:proofErr w:type="spellStart"/>
+      <w:r>
+        <w:rPr>
+          <w:rFonts w:ascii="Consolas" w:eastAsia="Times New Roman" w:hAnsi="Consolas" w:cs="Consolas"/>
+          <w:color w:val="CD8D8D"/>
+          <w:sz w:val="21"/>
+          <w:lang w:eastAsia="en-US" w:bidi="ar-SA"/>
+        </w:rPr>
+        <w:t>DeletedOn</w:t>
+      </w:r>
+      <w:proofErr w:type="spellEnd"/>
+      <w:r>
+        <w:rPr>
+          <w:rFonts w:ascii="Consolas" w:eastAsia="Times New Roman" w:hAnsi="Consolas" w:cs="Consolas"/>
+          <w:color w:val="CD8D8D"/>
+          <w:sz w:val="21"/>
+          <w:lang w:eastAsia="en-US" w:bidi="ar-SA"/>
+        </w:rPr>
+        <w:t>` FROM `</w:t>
+      </w:r>
+      <w:proofErr w:type="spellStart"/>
+      <w:r>
+        <w:rPr>
+          <w:rFonts w:ascii="Consolas" w:eastAsia="Times New Roman" w:hAnsi="Consolas" w:cs="Consolas"/>
+          <w:color w:val="CD8D8D"/>
+          <w:sz w:val="21"/>
+          <w:lang w:eastAsia="en-US" w:bidi="ar-SA"/>
+        </w:rPr>
+        <w:t>palladium_users</w:t>
+      </w:r>
+      <w:proofErr w:type="spellEnd"/>
+      <w:r>
+        <w:rPr>
+          <w:rFonts w:ascii="Consolas" w:eastAsia="Times New Roman" w:hAnsi="Consolas" w:cs="Consolas"/>
+          <w:color w:val="CD8D8D"/>
+          <w:sz w:val="21"/>
+          <w:lang w:eastAsia="en-US" w:bidi="ar-SA"/>
+        </w:rPr>
+        <w:t xml:space="preserve">` WHERE </w:t>
+      </w:r>
+      <w:proofErr w:type="spellStart"/>
+      <w:r>
+        <w:rPr>
+          <w:rFonts w:ascii="Consolas" w:eastAsia="Times New Roman" w:hAnsi="Consolas" w:cs="Consolas"/>
+          <w:color w:val="CD8D8D"/>
+          <w:sz w:val="21"/>
+          <w:lang w:eastAsia="en-US" w:bidi="ar-SA"/>
+        </w:rPr>
+        <w:t>UserType</w:t>
+      </w:r>
+      <w:proofErr w:type="spellEnd"/>
+      <w:r>
+        <w:rPr>
+          <w:rFonts w:ascii="Consolas" w:eastAsia="Times New Roman" w:hAnsi="Consolas" w:cs="Consolas"/>
+          <w:color w:val="CD8D8D"/>
+          <w:sz w:val="21"/>
+          <w:lang w:eastAsia="en-US" w:bidi="ar-SA"/>
+        </w:rPr>
+        <w:t xml:space="preserve"> = 1 AND </w:t>
+      </w:r>
+      <w:proofErr w:type="spellStart"/>
+      <w:r>
+        <w:rPr>
+          <w:rFonts w:ascii="Consolas" w:eastAsia="Times New Roman" w:hAnsi="Consolas" w:cs="Consolas"/>
+          <w:color w:val="CD8D8D"/>
+          <w:sz w:val="21"/>
+          <w:lang w:eastAsia="en-US" w:bidi="ar-SA"/>
+        </w:rPr>
+        <w:t>palladium_users.IsDisabled</w:t>
+      </w:r>
+      <w:proofErr w:type="spellEnd"/>
+      <w:r>
+        <w:rPr>
+          <w:rFonts w:ascii="Consolas" w:eastAsia="Times New Roman" w:hAnsi="Consolas" w:cs="Consolas"/>
+          <w:color w:val="CD8D8D"/>
+          <w:sz w:val="21"/>
+          <w:lang w:eastAsia="en-US" w:bidi="ar-SA"/>
+        </w:rPr>
+        <w:t xml:space="preserve"> = 0 AND </w:t>
+      </w:r>
+      <w:proofErr w:type="spellStart"/>
+      <w:r>
+        <w:rPr>
+          <w:rFonts w:ascii="Consolas" w:eastAsia="Times New Roman" w:hAnsi="Consolas" w:cs="Consolas"/>
+          <w:color w:val="CD8D8D"/>
+          <w:sz w:val="21"/>
+          <w:lang w:eastAsia="en-US" w:bidi="ar-SA"/>
+        </w:rPr>
+        <w:t>palladium_users.</w:t>
+      </w:r>
+      <w:r>
+        <w:rPr>
+          <w:rFonts w:ascii="Consolas" w:eastAsia="Times New Roman" w:hAnsi="Consolas" w:cs="Consolas"/>
+          <w:color w:val="FFFF00"/>
+          <w:sz w:val="21"/>
+          <w:lang w:eastAsia="en-US" w:bidi="ar-SA"/>
+        </w:rPr>
+        <w:t>IsDeleted</w:t>
+      </w:r>
+      <w:proofErr w:type="spellEnd"/>
+      <w:r>
+        <w:rPr>
+          <w:rFonts w:ascii="Consolas" w:eastAsia="Times New Roman" w:hAnsi="Consolas" w:cs="Consolas"/>
+          <w:color w:val="FFFF00"/>
+          <w:sz w:val="21"/>
+          <w:lang w:eastAsia="en-US" w:bidi="ar-SA"/>
+        </w:rPr>
+        <w:t xml:space="preserve"> = 1</w:t>
       </w:r>
     </w:p>
     <w:p>
@@ -257,10 +941,319 @@
           <w:ilvl w:val="1"/>
           <w:numId w:val="5"/>
         </w:numPr>
-      </w:pPr>
-      <w:r>
+        <w:rPr>
+          <w:highlight w:val="yellow"/>
+        </w:rPr>
+      </w:pPr>
+      <w:r>
+        <w:rPr>
+          <w:highlight w:val="yellow"/>
+        </w:rPr>
         <w:t>Patients who are below 15 years old</w:t>
       </w:r>
+    </w:p>
+    <w:p>
+      <w:pPr>
+        <w:pStyle w:val="ListParagraph"/>
+        <w:numPr>
+          <w:ilvl w:val="0"/>
+          <w:numId w:val="5"/>
+        </w:numPr>
+        <w:shd w:val="clear" w:color="auto" w:fill="390000"/>
+        <w:spacing w:line="285" w:lineRule="atLeast"/>
+        <w:rPr>
+          <w:rFonts w:ascii="Consolas" w:eastAsia="Times New Roman" w:hAnsi="Consolas" w:cs="Consolas"/>
+          <w:color w:val="F8F8F8"/>
+          <w:sz w:val="21"/>
+          <w:lang w:eastAsia="en-US" w:bidi="ar-SA"/>
+        </w:rPr>
+      </w:pPr>
+      <w:r>
+        <w:rPr>
+          <w:rFonts w:ascii="Consolas" w:eastAsia="Times New Roman" w:hAnsi="Consolas" w:cs="Consolas"/>
+          <w:color w:val="CD8D8D"/>
+          <w:sz w:val="21"/>
+          <w:lang w:eastAsia="en-US" w:bidi="ar-SA"/>
+        </w:rPr>
+        <w:t>SELECT palladium_users.`</w:t>
+      </w:r>
+      <w:proofErr w:type="spellStart"/>
+      <w:r>
+        <w:rPr>
+          <w:rFonts w:ascii="Consolas" w:eastAsia="Times New Roman" w:hAnsi="Consolas" w:cs="Consolas"/>
+          <w:color w:val="CD8D8D"/>
+          <w:sz w:val="21"/>
+          <w:lang w:eastAsia="en-US" w:bidi="ar-SA"/>
+        </w:rPr>
+        <w:t>UserID</w:t>
+      </w:r>
+      <w:proofErr w:type="spellEnd"/>
+      <w:r>
+        <w:rPr>
+          <w:rFonts w:ascii="Consolas" w:eastAsia="Times New Roman" w:hAnsi="Consolas" w:cs="Consolas"/>
+          <w:color w:val="CD8D8D"/>
+          <w:sz w:val="21"/>
+          <w:lang w:eastAsia="en-US" w:bidi="ar-SA"/>
+        </w:rPr>
+        <w:t>`, CONCAT(`</w:t>
+      </w:r>
+      <w:proofErr w:type="spellStart"/>
+      <w:r>
+        <w:rPr>
+          <w:rFonts w:ascii="Consolas" w:eastAsia="Times New Roman" w:hAnsi="Consolas" w:cs="Consolas"/>
+          <w:color w:val="CD8D8D"/>
+          <w:sz w:val="21"/>
+          <w:lang w:eastAsia="en-US" w:bidi="ar-SA"/>
+        </w:rPr>
+        <w:t>FirstName</w:t>
+      </w:r>
+      <w:proofErr w:type="spellEnd"/>
+      <w:r>
+        <w:rPr>
+          <w:rFonts w:ascii="Consolas" w:eastAsia="Times New Roman" w:hAnsi="Consolas" w:cs="Consolas"/>
+          <w:color w:val="CD8D8D"/>
+          <w:sz w:val="21"/>
+          <w:lang w:eastAsia="en-US" w:bidi="ar-SA"/>
+        </w:rPr>
+        <w:t>`,' ', `</w:t>
+      </w:r>
+      <w:proofErr w:type="spellStart"/>
+      <w:r>
+        <w:rPr>
+          <w:rFonts w:ascii="Consolas" w:eastAsia="Times New Roman" w:hAnsi="Consolas" w:cs="Consolas"/>
+          <w:color w:val="CD8D8D"/>
+          <w:sz w:val="21"/>
+          <w:lang w:eastAsia="en-US" w:bidi="ar-SA"/>
+        </w:rPr>
+        <w:t>LastName</w:t>
+      </w:r>
+      <w:proofErr w:type="spellEnd"/>
+      <w:r>
+        <w:rPr>
+          <w:rFonts w:ascii="Consolas" w:eastAsia="Times New Roman" w:hAnsi="Consolas" w:cs="Consolas"/>
+          <w:color w:val="CD8D8D"/>
+          <w:sz w:val="21"/>
+          <w:lang w:eastAsia="en-US" w:bidi="ar-SA"/>
+        </w:rPr>
+        <w:t>`, ' ', `</w:t>
+      </w:r>
+      <w:proofErr w:type="spellStart"/>
+      <w:r>
+        <w:rPr>
+          <w:rFonts w:ascii="Consolas" w:eastAsia="Times New Roman" w:hAnsi="Consolas" w:cs="Consolas"/>
+          <w:color w:val="CD8D8D"/>
+          <w:sz w:val="21"/>
+          <w:lang w:eastAsia="en-US" w:bidi="ar-SA"/>
+        </w:rPr>
+        <w:t>MiddleName</w:t>
+      </w:r>
+      <w:proofErr w:type="spellEnd"/>
+      <w:r>
+        <w:rPr>
+          <w:rFonts w:ascii="Consolas" w:eastAsia="Times New Roman" w:hAnsi="Consolas" w:cs="Consolas"/>
+          <w:color w:val="CD8D8D"/>
+          <w:sz w:val="21"/>
+          <w:lang w:eastAsia="en-US" w:bidi="ar-SA"/>
+        </w:rPr>
+        <w:t>`) as Name, `</w:t>
+      </w:r>
+      <w:proofErr w:type="spellStart"/>
+      <w:r>
+        <w:rPr>
+          <w:rFonts w:ascii="Consolas" w:eastAsia="Times New Roman" w:hAnsi="Consolas" w:cs="Consolas"/>
+          <w:color w:val="CD8D8D"/>
+          <w:sz w:val="21"/>
+          <w:lang w:eastAsia="en-US" w:bidi="ar-SA"/>
+        </w:rPr>
+        <w:t>DateOfBirth</w:t>
+      </w:r>
+      <w:proofErr w:type="spellEnd"/>
+      <w:r>
+        <w:rPr>
+          <w:rFonts w:ascii="Consolas" w:eastAsia="Times New Roman" w:hAnsi="Consolas" w:cs="Consolas"/>
+          <w:color w:val="CD8D8D"/>
+          <w:sz w:val="21"/>
+          <w:lang w:eastAsia="en-US" w:bidi="ar-SA"/>
+        </w:rPr>
+        <w:t>`, `Gender`, `Age`, `</w:t>
+      </w:r>
+      <w:proofErr w:type="spellStart"/>
+      <w:r>
+        <w:rPr>
+          <w:rFonts w:ascii="Consolas" w:eastAsia="Times New Roman" w:hAnsi="Consolas" w:cs="Consolas"/>
+          <w:color w:val="CD8D8D"/>
+          <w:sz w:val="21"/>
+          <w:lang w:eastAsia="en-US" w:bidi="ar-SA"/>
+        </w:rPr>
+        <w:t>MaritalStatus</w:t>
+      </w:r>
+      <w:proofErr w:type="spellEnd"/>
+      <w:r>
+        <w:rPr>
+          <w:rFonts w:ascii="Consolas" w:eastAsia="Times New Roman" w:hAnsi="Consolas" w:cs="Consolas"/>
+          <w:color w:val="CD8D8D"/>
+          <w:sz w:val="21"/>
+          <w:lang w:eastAsia="en-US" w:bidi="ar-SA"/>
+        </w:rPr>
+        <w:t>`, `Height`, `Weight`, `</w:t>
+      </w:r>
+      <w:proofErr w:type="spellStart"/>
+      <w:r>
+        <w:rPr>
+          <w:rFonts w:ascii="Consolas" w:eastAsia="Times New Roman" w:hAnsi="Consolas" w:cs="Consolas"/>
+          <w:color w:val="CD8D8D"/>
+          <w:sz w:val="21"/>
+          <w:lang w:eastAsia="en-US" w:bidi="ar-SA"/>
+        </w:rPr>
+        <w:t>DeletedOn</w:t>
+      </w:r>
+      <w:proofErr w:type="spellEnd"/>
+      <w:r>
+        <w:rPr>
+          <w:rFonts w:ascii="Consolas" w:eastAsia="Times New Roman" w:hAnsi="Consolas" w:cs="Consolas"/>
+          <w:color w:val="CD8D8D"/>
+          <w:sz w:val="21"/>
+          <w:lang w:eastAsia="en-US" w:bidi="ar-SA"/>
+        </w:rPr>
+        <w:t>` FROM `</w:t>
+      </w:r>
+      <w:proofErr w:type="spellStart"/>
+      <w:r>
+        <w:rPr>
+          <w:rFonts w:ascii="Consolas" w:eastAsia="Times New Roman" w:hAnsi="Consolas" w:cs="Consolas"/>
+          <w:color w:val="CD8D8D"/>
+          <w:sz w:val="21"/>
+          <w:lang w:eastAsia="en-US" w:bidi="ar-SA"/>
+        </w:rPr>
+        <w:t>palladium_users</w:t>
+      </w:r>
+      <w:proofErr w:type="spellEnd"/>
+      <w:r>
+        <w:rPr>
+          <w:rFonts w:ascii="Consolas" w:eastAsia="Times New Roman" w:hAnsi="Consolas" w:cs="Consolas"/>
+          <w:color w:val="CD8D8D"/>
+          <w:sz w:val="21"/>
+          <w:lang w:eastAsia="en-US" w:bidi="ar-SA"/>
+        </w:rPr>
+        <w:t xml:space="preserve">` WHERE </w:t>
+      </w:r>
+      <w:proofErr w:type="spellStart"/>
+      <w:r>
+        <w:rPr>
+          <w:rFonts w:ascii="Consolas" w:eastAsia="Times New Roman" w:hAnsi="Consolas" w:cs="Consolas"/>
+          <w:color w:val="CD8D8D"/>
+          <w:sz w:val="21"/>
+          <w:lang w:eastAsia="en-US" w:bidi="ar-SA"/>
+        </w:rPr>
+        <w:t>UserType</w:t>
+      </w:r>
+      <w:proofErr w:type="spellEnd"/>
+      <w:r>
+        <w:rPr>
+          <w:rFonts w:ascii="Consolas" w:eastAsia="Times New Roman" w:hAnsi="Consolas" w:cs="Consolas"/>
+          <w:color w:val="CD8D8D"/>
+          <w:sz w:val="21"/>
+          <w:lang w:eastAsia="en-US" w:bidi="ar-SA"/>
+        </w:rPr>
+        <w:t xml:space="preserve"> = 1 AND </w:t>
+      </w:r>
+      <w:proofErr w:type="spellStart"/>
+      <w:r>
+        <w:rPr>
+          <w:rFonts w:ascii="Consolas" w:eastAsia="Times New Roman" w:hAnsi="Consolas" w:cs="Consolas"/>
+          <w:color w:val="CD8D8D"/>
+          <w:sz w:val="21"/>
+          <w:lang w:eastAsia="en-US" w:bidi="ar-SA"/>
+        </w:rPr>
+        <w:lastRenderedPageBreak/>
+        <w:t>palladium_users.IsDisabled</w:t>
+      </w:r>
+      <w:proofErr w:type="spellEnd"/>
+      <w:r>
+        <w:rPr>
+          <w:rFonts w:ascii="Consolas" w:eastAsia="Times New Roman" w:hAnsi="Consolas" w:cs="Consolas"/>
+          <w:color w:val="CD8D8D"/>
+          <w:sz w:val="21"/>
+          <w:lang w:eastAsia="en-US" w:bidi="ar-SA"/>
+        </w:rPr>
+        <w:t xml:space="preserve"> = 0 A</w:t>
+      </w:r>
+      <w:r>
+        <w:rPr>
+          <w:rFonts w:ascii="Consolas" w:eastAsia="Times New Roman" w:hAnsi="Consolas" w:cs="Consolas"/>
+          <w:color w:val="CD8D8D"/>
+          <w:sz w:val="21"/>
+          <w:lang w:eastAsia="en-US" w:bidi="ar-SA"/>
+        </w:rPr>
+        <w:t xml:space="preserve">ND </w:t>
+      </w:r>
+      <w:proofErr w:type="spellStart"/>
+      <w:r>
+        <w:rPr>
+          <w:rFonts w:ascii="Consolas" w:eastAsia="Times New Roman" w:hAnsi="Consolas" w:cs="Consolas"/>
+          <w:color w:val="CD8D8D"/>
+          <w:sz w:val="21"/>
+          <w:lang w:eastAsia="en-US" w:bidi="ar-SA"/>
+        </w:rPr>
+        <w:t>palladium_users.IsDeleted</w:t>
+      </w:r>
+      <w:proofErr w:type="spellEnd"/>
+      <w:r>
+        <w:rPr>
+          <w:rFonts w:ascii="Consolas" w:eastAsia="Times New Roman" w:hAnsi="Consolas" w:cs="Consolas"/>
+          <w:color w:val="CD8D8D"/>
+          <w:sz w:val="21"/>
+          <w:lang w:eastAsia="en-US" w:bidi="ar-SA"/>
+        </w:rPr>
+        <w:t xml:space="preserve"> = 0 AND </w:t>
+      </w:r>
+      <w:proofErr w:type="spellStart"/>
+      <w:r>
+        <w:rPr>
+          <w:rFonts w:ascii="Consolas" w:eastAsia="Times New Roman" w:hAnsi="Consolas" w:cs="Consolas"/>
+          <w:color w:val="CD8D8D"/>
+          <w:sz w:val="21"/>
+          <w:lang w:eastAsia="en-US" w:bidi="ar-SA"/>
+        </w:rPr>
+        <w:t>palladium_users.</w:t>
+      </w:r>
+      <w:r>
+        <w:rPr>
+          <w:rFonts w:ascii="Consolas" w:eastAsia="Times New Roman" w:hAnsi="Consolas" w:cs="Consolas"/>
+          <w:color w:val="FFFF00"/>
+          <w:sz w:val="21"/>
+          <w:lang w:eastAsia="en-US" w:bidi="ar-SA"/>
+        </w:rPr>
+        <w:t>Age</w:t>
+      </w:r>
+      <w:proofErr w:type="spellEnd"/>
+      <w:r>
+        <w:rPr>
+          <w:rFonts w:ascii="Consolas" w:eastAsia="Times New Roman" w:hAnsi="Consolas" w:cs="Consolas"/>
+          <w:color w:val="FFFF00"/>
+          <w:sz w:val="21"/>
+          <w:lang w:eastAsia="en-US" w:bidi="ar-SA"/>
+        </w:rPr>
+        <w:t xml:space="preserve"> &lt; 15</w:t>
+      </w:r>
+    </w:p>
+    <w:p>
+      <w:pPr>
+        <w:numPr>
+          <w:ilvl w:val="0"/>
+          <w:numId w:val="5"/>
+        </w:numPr>
+      </w:pPr>
+    </w:p>
+    <w:p>
+      <w:pPr>
+        <w:ind w:left="1080"/>
+      </w:pPr>
+    </w:p>
+    <w:p>
+      <w:pPr>
+        <w:ind w:left="1080"/>
+      </w:pPr>
     </w:p>
     <w:p>
       <w:pPr>
@@ -310,13 +1303,7 @@
         <w:rPr>
           <w:highlight w:val="yellow"/>
         </w:rPr>
-        <w:t>Imp</w:t>
-      </w:r>
-      <w:r>
-        <w:rPr>
-          <w:highlight w:val="yellow"/>
-        </w:rPr>
-        <w:t xml:space="preserve">lement at least one (1) data display/grid plugin </w:t>
+        <w:t xml:space="preserve">Implement at least one (1) data display/grid plugin </w:t>
       </w:r>
     </w:p>
     <w:p>
@@ -349,6 +1336,35 @@
     </w:p>
     <w:p>
       <w:pPr>
+        <w:rPr>
+          <w:b/>
+        </w:rPr>
+      </w:pPr>
+      <w:r>
+        <w:rPr>
+          <w:b/>
+        </w:rPr>
+        <w:t xml:space="preserve">Express.js for </w:t>
+      </w:r>
+      <w:proofErr w:type="gramStart"/>
+      <w:r>
+        <w:rPr>
+          <w:b/>
+        </w:rPr>
+        <w:t>node :</w:t>
+      </w:r>
+      <w:proofErr w:type="gramEnd"/>
+      <w:r>
+        <w:rPr>
+          <w:b/>
+        </w:rPr>
+        <w:t xml:space="preserve"> Factory</w:t>
+      </w:r>
+      <w:bookmarkStart w:id="0" w:name="_GoBack"/>
+      <w:bookmarkEnd w:id="0"/>
+    </w:p>
+    <w:p>
+      <w:pPr>
         <w:numPr>
           <w:ilvl w:val="0"/>
           <w:numId w:val="3"/>
@@ -414,22 +1430,23 @@
           <w:ilvl w:val="0"/>
           <w:numId w:val="4"/>
         </w:numPr>
-      </w:pPr>
-      <w:r>
+        <w:rPr>
+          <w:highlight w:val="yellow"/>
+        </w:rPr>
+      </w:pPr>
+      <w:r>
+        <w:rPr>
+          <w:highlight w:val="yellow"/>
+        </w:rPr>
         <w:t xml:space="preserve">Fork the project at </w:t>
       </w:r>
-      <w:hyperlink r:id="rId6">
+      <w:hyperlink r:id="rId5">
         <w:r>
           <w:rPr>
             <w:rStyle w:val="InternetLink"/>
+            <w:highlight w:val="yellow"/>
           </w:rPr>
-          <w:t>https://github.com/palladiumkenya/patientManegemen</w:t>
-        </w:r>
-        <w:r>
-          <w:rPr>
-            <w:rStyle w:val="InternetLink"/>
-          </w:rPr>
-          <w:t>tInterviewTask.git</w:t>
+          <w:t>https://github.com/palladiumkenya/patientManegementInterviewTask.git</w:t>
         </w:r>
       </w:hyperlink>
     </w:p>
@@ -439,8 +1456,14 @@
           <w:ilvl w:val="0"/>
           <w:numId w:val="4"/>
         </w:numPr>
-      </w:pPr>
-      <w:r>
+        <w:rPr>
+          <w:highlight w:val="yellow"/>
+        </w:rPr>
+      </w:pPr>
+      <w:r>
+        <w:rPr>
+          <w:highlight w:val="yellow"/>
+        </w:rPr>
         <w:t>Complete the task with clear commits</w:t>
       </w:r>
     </w:p>
@@ -475,7 +1498,7 @@
 </file>
 
 <file path=word/numbering.xml><?xml version="1.0" encoding="utf-8"?>
-<w:numbering xmlns:wpc="http://schemas.microsoft.com/office/word/2010/wordprocessingCanvas" xmlns:mc="http://schemas.openxmlformats.org/markup-compatibility/2006" xmlns:o="urn:schemas-microsoft-com:office:office" xmlns:r="http://schemas.openxmlformats.org/officeDocument/2006/relationships" xmlns:m="http://schemas.openxmlformats.org/officeDocument/2006/math" xmlns:v="urn:schemas-microsoft-com:vml" xmlns:wp14="http://schemas.microsoft.com/office/word/2010/wordprocessingDrawing" xmlns:wp="http://schemas.openxmlformats.org/drawingml/2006/wordprocessingDrawing" xmlns:w10="urn:schemas-microsoft-com:office:word" xmlns:w="http://schemas.openxmlformats.org/wordprocessingml/2006/main" xmlns:w14="http://schemas.microsoft.com/office/word/2010/wordml" xmlns:wpg="http://schemas.microsoft.com/office/word/2010/wordprocessingGroup" xmlns:wpi="http://schemas.microsoft.com/office/word/2010/wordprocessingInk" xmlns:wne="http://schemas.microsoft.com/office/word/2006/wordml" xmlns:wps="http://schemas.microsoft.com/office/word/2010/wordprocessingShape" mc:Ignorable="w14 wp14">
+<w:numbering xmlns:wpc="http://schemas.microsoft.com/office/word/2010/wordprocessingCanvas" xmlns:mc="http://schemas.openxmlformats.org/markup-compatibility/2006" xmlns:o="urn:schemas-microsoft-com:office:office" xmlns:r="http://schemas.openxmlformats.org/officeDocument/2006/relationships" xmlns:m="http://schemas.openxmlformats.org/officeDocument/2006/math" xmlns:v="urn:schemas-microsoft-com:vml" xmlns:wp14="http://schemas.microsoft.com/office/word/2010/wordprocessingDrawing" xmlns:wp="http://schemas.openxmlformats.org/drawingml/2006/wordprocessingDrawing" xmlns:w10="urn:schemas-microsoft-com:office:word" xmlns:w="http://schemas.openxmlformats.org/wordprocessingml/2006/main" xmlns:w14="http://schemas.microsoft.com/office/word/2010/wordml" xmlns:w15="http://schemas.microsoft.com/office/word/2012/wordml" xmlns:wpg="http://schemas.microsoft.com/office/word/2010/wordprocessingGroup" xmlns:wpi="http://schemas.microsoft.com/office/word/2010/wordprocessingInk" xmlns:wne="http://schemas.microsoft.com/office/word/2006/wordml" xmlns:wps="http://schemas.microsoft.com/office/word/2010/wordprocessingShape" mc:Ignorable="w14 w15 wp14">
   <w:abstractNum w:abstractNumId="0">
     <w:nsid w:val="183265D9"/>
     <w:multiLevelType w:val="multilevel"/>
@@ -1239,7 +2262,7 @@
 </file>
 
 <file path=word/styles.xml><?xml version="1.0" encoding="utf-8"?>
-<w:styles xmlns:mc="http://schemas.openxmlformats.org/markup-compatibility/2006" xmlns:r="http://schemas.openxmlformats.org/officeDocument/2006/relationships" xmlns:w="http://schemas.openxmlformats.org/wordprocessingml/2006/main" xmlns:w14="http://schemas.microsoft.com/office/word/2010/wordml" mc:Ignorable="w14">
+<w:styles xmlns:mc="http://schemas.openxmlformats.org/markup-compatibility/2006" xmlns:r="http://schemas.openxmlformats.org/officeDocument/2006/relationships" xmlns:w="http://schemas.openxmlformats.org/wordprocessingml/2006/main" xmlns:w14="http://schemas.microsoft.com/office/word/2010/wordml" xmlns:w15="http://schemas.microsoft.com/office/word/2012/wordml" mc:Ignorable="w14 w15">
   <w:docDefaults>
     <w:rPrDefault>
       <w:rPr>
@@ -1251,144 +2274,378 @@
     </w:rPrDefault>
     <w:pPrDefault/>
   </w:docDefaults>
-  <w:latentStyles w:defLockedState="0" w:defUIPriority="99" w:defSemiHidden="1" w:defUnhideWhenUsed="1" w:defQFormat="0" w:count="267">
-    <w:lsdException w:name="Normal" w:semiHidden="0" w:uiPriority="0" w:unhideWhenUsed="0" w:qFormat="1"/>
-    <w:lsdException w:name="heading 1" w:semiHidden="0" w:uiPriority="9" w:unhideWhenUsed="0" w:qFormat="1"/>
-    <w:lsdException w:name="heading 2" w:uiPriority="9" w:qFormat="1"/>
-    <w:lsdException w:name="heading 3" w:uiPriority="9" w:qFormat="1"/>
-    <w:lsdException w:name="heading 4" w:uiPriority="9" w:qFormat="1"/>
-    <w:lsdException w:name="heading 5" w:uiPriority="9" w:qFormat="1"/>
-    <w:lsdException w:name="heading 6" w:uiPriority="9" w:qFormat="1"/>
-    <w:lsdException w:name="heading 7" w:uiPriority="9" w:qFormat="1"/>
-    <w:lsdException w:name="heading 8" w:uiPriority="9" w:qFormat="1"/>
-    <w:lsdException w:name="heading 9" w:uiPriority="9" w:qFormat="1"/>
-    <w:lsdException w:name="toc 1" w:uiPriority="39"/>
-    <w:lsdException w:name="toc 2" w:uiPriority="39"/>
-    <w:lsdException w:name="toc 3" w:uiPriority="39"/>
-    <w:lsdException w:name="toc 4" w:uiPriority="39"/>
-    <w:lsdException w:name="toc 5" w:uiPriority="39"/>
-    <w:lsdException w:name="toc 6" w:uiPriority="39"/>
-    <w:lsdException w:name="toc 7" w:uiPriority="39"/>
-    <w:lsdException w:name="toc 8" w:uiPriority="39"/>
-    <w:lsdException w:name="toc 9" w:uiPriority="39"/>
-    <w:lsdException w:name="caption" w:uiPriority="35" w:qFormat="1"/>
-    <w:lsdException w:name="Title" w:semiHidden="0" w:uiPriority="10" w:unhideWhenUsed="0" w:qFormat="1"/>
-    <w:lsdException w:name="Default Paragraph Font" w:uiPriority="1"/>
-    <w:lsdException w:name="Subtitle" w:semiHidden="0" w:uiPriority="11" w:unhideWhenUsed="0" w:qFormat="1"/>
-    <w:lsdException w:name="Strong" w:semiHidden="0" w:uiPriority="22" w:unhideWhenUsed="0" w:qFormat="1"/>
-    <w:lsdException w:name="Emphasis" w:semiHidden="0" w:uiPriority="20" w:unhideWhenUsed="0" w:qFormat="1"/>
-    <w:lsdException w:name="Table Grid" w:semiHidden="0" w:uiPriority="59" w:unhideWhenUsed="0"/>
-    <w:lsdException w:name="Placeholder Text" w:unhideWhenUsed="0"/>
-    <w:lsdException w:name="No Spacing" w:semiHidden="0" w:uiPriority="1" w:unhideWhenUsed="0" w:qFormat="1"/>
-    <w:lsdException w:name="Light Shading" w:semiHidden="0" w:uiPriority="60" w:unhideWhenUsed="0"/>
-    <w:lsdException w:name="Light List" w:semiHidden="0" w:uiPriority="61" w:unhideWhenUsed="0"/>
-    <w:lsdException w:name="Light Grid" w:semiHidden="0" w:uiPriority="62" w:unhideWhenUsed="0"/>
-    <w:lsdException w:name="Medium Shading 1" w:semiHidden="0" w:uiPriority="63" w:unhideWhenUsed="0"/>
-    <w:lsdException w:name="Medium Shading 2" w:semiHidden="0" w:uiPriority="64" w:unhideWhenUsed="0"/>
-    <w:lsdException w:name="Medium List 1" w:semiHidden="0" w:uiPriority="65" w:unhideWhenUsed="0"/>
-    <w:lsdException w:name="Medium List 2" w:semiHidden="0" w:uiPriority="66" w:unhideWhenUsed="0"/>
-    <w:lsdException w:name="Medium Grid 1" w:semiHidden="0" w:uiPriority="67" w:unhideWhenUsed="0"/>
-    <w:lsdException w:name="Medium Grid 2" w:semiHidden="0" w:uiPriority="68" w:unhideWhenUsed="0"/>
-    <w:lsdException w:name="Medium Grid 3" w:semiHidden="0" w:uiPriority="69" w:unhideWhenUsed="0"/>
-    <w:lsdException w:name="Dark List" w:semiHidden="0" w:uiPriority="70" w:unhideWhenUsed="0"/>
-    <w:lsdException w:name="Colorful Shading" w:semiHidden="0" w:uiPriority="71" w:unhideWhenUsed="0"/>
-    <w:lsdException w:name="Colorful List" w:semiHidden="0" w:uiPriority="72" w:unhideWhenUsed="0"/>
-    <w:lsdException w:name="Colorful Grid" w:semiHidden="0" w:uiPriority="73" w:unhideWhenUsed="0"/>
-    <w:lsdException w:name="Light Shading Accent 1" w:semiHidden="0" w:uiPriority="60" w:unhideWhenUsed="0"/>
-    <w:lsdException w:name="Light List Accent 1" w:semiHidden="0" w:uiPriority="61" w:unhideWhenUsed="0"/>
-    <w:lsdException w:name="Light Grid Accent 1" w:semiHidden="0" w:uiPriority="62" w:unhideWhenUsed="0"/>
-    <w:lsdException w:name="Medium Shading 1 Accent 1" w:semiHidden="0" w:uiPriority="63" w:unhideWhenUsed="0"/>
-    <w:lsdException w:name="Medium Shading 2 Accent 1" w:semiHidden="0" w:uiPriority="64" w:unhideWhenUsed="0"/>
-    <w:lsdException w:name="Medium List 1 Accent 1" w:semiHidden="0" w:uiPriority="65" w:unhideWhenUsed="0"/>
-    <w:lsdException w:name="Revision" w:unhideWhenUsed="0"/>
-    <w:lsdException w:name="List Paragraph" w:semiHidden="0" w:uiPriority="34" w:unhideWhenUsed="0" w:qFormat="1"/>
-    <w:lsdException w:name="Quote" w:semiHidden="0" w:uiPriority="29" w:unhideWhenUsed="0" w:qFormat="1"/>
-    <w:lsdException w:name="Intense Quote" w:semiHidden="0" w:uiPriority="30" w:unhideWhenUsed="0" w:qFormat="1"/>
-    <w:lsdException w:name="Medium List 2 Accent 1" w:semiHidden="0" w:uiPriority="66" w:unhideWhenUsed="0"/>
-    <w:lsdException w:name="Medium Grid 1 Accent 1" w:semiHidden="0" w:uiPriority="67" w:unhideWhenUsed="0"/>
-    <w:lsdException w:name="Medium Grid 2 Accent 1" w:semiHidden="0" w:uiPriority="68" w:unhideWhenUsed="0"/>
-    <w:lsdException w:name="Medium Grid 3 Accent 1" w:semiHidden="0" w:uiPriority="69" w:unhideWhenUsed="0"/>
-    <w:lsdException w:name="Dark List Accent 1" w:semiHidden="0" w:uiPriority="70" w:unhideWhenUsed="0"/>
-    <w:lsdException w:name="Colorful Shading Accent 1" w:semiHidden="0" w:uiPriority="71" w:unhideWhenUsed="0"/>
-    <w:lsdException w:name="Colorful List Accent 1" w:semiHidden="0" w:uiPriority="72" w:unhideWhenUsed="0"/>
-    <w:lsdException w:name="Colorful Grid Accent 1" w:semiHidden="0" w:uiPriority="73" w:unhideWhenUsed="0"/>
-    <w:lsdException w:name="Light Shading Accent 2" w:semiHidden="0" w:uiPriority="60" w:unhideWhenUsed="0"/>
-    <w:lsdException w:name="Light List Accent 2" w:semiHidden="0" w:uiPriority="61" w:unhideWhenUsed="0"/>
-    <w:lsdException w:name="Light Grid Accent 2" w:semiHidden="0" w:uiPriority="62" w:unhideWhenUsed="0"/>
-    <w:lsdException w:name="Medium Shading 1 Accent 2" w:semiHidden="0" w:uiPriority="63" w:unhideWhenUsed="0"/>
-    <w:lsdException w:name="Medium Shading 2 Accent 2" w:semiHidden="0" w:uiPriority="64" w:unhideWhenUsed="0"/>
-    <w:lsdException w:name="Medium List 1 Accent 2" w:semiHidden="0" w:uiPriority="65" w:unhideWhenUsed="0"/>
-    <w:lsdException w:name="Medium List 2 Accent 2" w:semiHidden="0" w:uiPriority="66" w:unhideWhenUsed="0"/>
-    <w:lsdException w:name="Medium Grid 1 Accent 2" w:semiHidden="0" w:uiPriority="67" w:unhideWhenUsed="0"/>
-    <w:lsdException w:name="Medium Grid 2 Accent 2" w:semiHidden="0" w:uiPriority="68" w:unhideWhenUsed="0"/>
-    <w:lsdException w:name="Medium Grid 3 Accent 2" w:semiHidden="0" w:uiPriority="69" w:unhideWhenUsed="0"/>
-    <w:lsdException w:name="Dark List Accent 2" w:semiHidden="0" w:uiPriority="70" w:unhideWhenUsed="0"/>
-    <w:lsdException w:name="Colorful Shading Accent 2" w:semiHidden="0" w:uiPriority="71" w:unhideWhenUsed="0"/>
-    <w:lsdException w:name="Colorful List Accent 2" w:semiHidden="0" w:uiPriority="72" w:unhideWhenUsed="0"/>
-    <w:lsdException w:name="Colorful Grid Accent 2" w:semiHidden="0" w:uiPriority="73" w:unhideWhenUsed="0"/>
-    <w:lsdException w:name="Light Shading Accent 3" w:semiHidden="0" w:uiPriority="60" w:unhideWhenUsed="0"/>
-    <w:lsdException w:name="Light List Accent 3" w:semiHidden="0" w:uiPriority="61" w:unhideWhenUsed="0"/>
-    <w:lsdException w:name="Light Grid Accent 3" w:semiHidden="0" w:uiPriority="62" w:unhideWhenUsed="0"/>
-    <w:lsdException w:name="Medium Shading 1 Accent 3" w:semiHidden="0" w:uiPriority="63" w:unhideWhenUsed="0"/>
-    <w:lsdException w:name="Medium Shading 2 Accent 3" w:semiHidden="0" w:uiPriority="64" w:unhideWhenUsed="0"/>
-    <w:lsdException w:name="Medium List 1 Accent 3" w:semiHidden="0" w:uiPriority="65" w:unhideWhenUsed="0"/>
-    <w:lsdException w:name="Medium List 2 Accent 3" w:semiHidden="0" w:uiPriority="66" w:unhideWhenUsed="0"/>
-    <w:lsdException w:name="Medium Grid 1 Accent 3" w:semiHidden="0" w:uiPriority="67" w:unhideWhenUsed="0"/>
-    <w:lsdException w:name="Medium Grid 2 Accent 3" w:semiHidden="0" w:uiPriority="68" w:unhideWhenUsed="0"/>
-    <w:lsdException w:name="Medium Grid 3 Accent 3" w:semiHidden="0" w:uiPriority="69" w:unhideWhenUsed="0"/>
-    <w:lsdException w:name="Dark List Accent 3" w:semiHidden="0" w:uiPriority="70" w:unhideWhenUsed="0"/>
-    <w:lsdException w:name="Colorful Shading Accent 3" w:semiHidden="0" w:uiPriority="71" w:unhideWhenUsed="0"/>
-    <w:lsdException w:name="Colorful List Accent 3" w:semiHidden="0" w:uiPriority="72" w:unhideWhenUsed="0"/>
-    <w:lsdException w:name="Colorful Grid Accent 3" w:semiHidden="0" w:uiPriority="73" w:unhideWhenUsed="0"/>
-    <w:lsdException w:name="Light Shading Accent 4" w:semiHidden="0" w:uiPriority="60" w:unhideWhenUsed="0"/>
-    <w:lsdException w:name="Light List Accent 4" w:semiHidden="0" w:uiPriority="61" w:unhideWhenUsed="0"/>
-    <w:lsdException w:name="Light Grid Accent 4" w:semiHidden="0" w:uiPriority="62" w:unhideWhenUsed="0"/>
-    <w:lsdException w:name="Medium Shading 1 Accent 4" w:semiHidden="0" w:uiPriority="63" w:unhideWhenUsed="0"/>
-    <w:lsdException w:name="Medium Shading 2 Accent 4" w:semiHidden="0" w:uiPriority="64" w:unhideWhenUsed="0"/>
-    <w:lsdException w:name="Medium List 1 Accent 4" w:semiHidden="0" w:uiPriority="65" w:unhideWhenUsed="0"/>
-    <w:lsdException w:name="Medium List 2 Accent 4" w:semiHidden="0" w:uiPriority="66" w:unhideWhenUsed="0"/>
-    <w:lsdException w:name="Medium Grid 1 Accent 4" w:semiHidden="0" w:uiPriority="67" w:unhideWhenUsed="0"/>
-    <w:lsdException w:name="Medium Grid 2 Accent 4" w:semiHidden="0" w:uiPriority="68" w:unhideWhenUsed="0"/>
-    <w:lsdException w:name="Medium Grid 3 Accent 4" w:semiHidden="0" w:uiPriority="69" w:unhideWhenUsed="0"/>
-    <w:lsdException w:name="Dark List Accent 4" w:semiHidden="0" w:uiPriority="70" w:unhideWhenUsed="0"/>
-    <w:lsdException w:name="Colorful Shading Accent 4" w:semiHidden="0" w:uiPriority="71" w:unhideWhenUsed="0"/>
-    <w:lsdException w:name="Colorful List Accent 4" w:semiHidden="0" w:uiPriority="72" w:unhideWhenUsed="0"/>
-    <w:lsdException w:name="Colorful Grid Accent 4" w:semiHidden="0" w:uiPriority="73" w:unhideWhenUsed="0"/>
-    <w:lsdException w:name="Light Shading Accent 5" w:semiHidden="0" w:uiPriority="60" w:unhideWhenUsed="0"/>
-    <w:lsdException w:name="Light List Accent 5" w:semiHidden="0" w:uiPriority="61" w:unhideWhenUsed="0"/>
-    <w:lsdException w:name="Light Grid Accent 5" w:semiHidden="0" w:uiPriority="62" w:unhideWhenUsed="0"/>
-    <w:lsdException w:name="Medium Shading 1 Accent 5" w:semiHidden="0" w:uiPriority="63" w:unhideWhenUsed="0"/>
-    <w:lsdException w:name="Medium Shading 2 Accent 5" w:semiHidden="0" w:uiPriority="64" w:unhideWhenUsed="0"/>
-    <w:lsdException w:name="Medium List 1 Accent 5" w:semiHidden="0" w:uiPriority="65" w:unhideWhenUsed="0"/>
-    <w:lsdException w:name="Medium List 2 Accent 5" w:semiHidden="0" w:uiPriority="66" w:unhideWhenUsed="0"/>
-    <w:lsdException w:name="Medium Grid 1 Accent 5" w:semiHidden="0" w:uiPriority="67" w:unhideWhenUsed="0"/>
-    <w:lsdException w:name="Medium Grid 2 Accent 5" w:semiHidden="0" w:uiPriority="68" w:unhideWhenUsed="0"/>
-    <w:lsdException w:name="Medium Grid 3 Accent 5" w:semiHidden="0" w:uiPriority="69" w:unhideWhenUsed="0"/>
-    <w:lsdException w:name="Dark List Accent 5" w:semiHidden="0" w:uiPriority="70" w:unhideWhenUsed="0"/>
-    <w:lsdException w:name="Colorful Shading Accent 5" w:semiHidden="0" w:uiPriority="71" w:unhideWhenUsed="0"/>
-    <w:lsdException w:name="Colorful List Accent 5" w:semiHidden="0" w:uiPriority="72" w:unhideWhenUsed="0"/>
-    <w:lsdException w:name="Colorful Grid Accent 5" w:semiHidden="0" w:uiPriority="73" w:unhideWhenUsed="0"/>
-    <w:lsdException w:name="Light Shading Accent 6" w:semiHidden="0" w:uiPriority="60" w:unhideWhenUsed="0"/>
-    <w:lsdException w:name="Light List Accent 6" w:semiHidden="0" w:uiPriority="61" w:unhideWhenUsed="0"/>
-    <w:lsdException w:name="Light Grid Accent 6" w:semiHidden="0" w:uiPriority="62" w:unhideWhenUsed="0"/>
-    <w:lsdException w:name="Medium Shading 1 Accent 6" w:semiHidden="0" w:uiPriority="63" w:unhideWhenUsed="0"/>
-    <w:lsdException w:name="Medium Shading 2 Accent 6" w:semiHidden="0" w:uiPriority="64" w:unhideWhenUsed="0"/>
-    <w:lsdException w:name="Medium List 1 Accent 6" w:semiHidden="0" w:uiPriority="65" w:unhideWhenUsed="0"/>
-    <w:lsdException w:name="Medium List 2 Accent 6" w:semiHidden="0" w:uiPriority="66" w:unhideWhenUsed="0"/>
-    <w:lsdException w:name="Medium Grid 1 Accent 6" w:semiHidden="0" w:uiPriority="67" w:unhideWhenUsed="0"/>
-    <w:lsdException w:name="Medium Grid 2 Accent 6" w:semiHidden="0" w:uiPriority="68" w:unhideWhenUsed="0"/>
-    <w:lsdException w:name="Medium Grid 3 Accent 6" w:semiHidden="0" w:uiPriority="69" w:unhideWhenUsed="0"/>
-    <w:lsdException w:name="Dark List Accent 6" w:semiHidden="0" w:uiPriority="70" w:unhideWhenUsed="0"/>
-    <w:lsdException w:name="Colorful Shading Accent 6" w:semiHidden="0" w:uiPriority="71" w:unhideWhenUsed="0"/>
-    <w:lsdException w:name="Colorful List Accent 6" w:semiHidden="0" w:uiPriority="72" w:unhideWhenUsed="0"/>
-    <w:lsdException w:name="Colorful Grid Accent 6" w:semiHidden="0" w:uiPriority="73" w:unhideWhenUsed="0"/>
-    <w:lsdException w:name="Subtle Emphasis" w:semiHidden="0" w:uiPriority="19" w:unhideWhenUsed="0" w:qFormat="1"/>
-    <w:lsdException w:name="Intense Emphasis" w:semiHidden="0" w:uiPriority="21" w:unhideWhenUsed="0" w:qFormat="1"/>
-    <w:lsdException w:name="Subtle Reference" w:semiHidden="0" w:uiPriority="31" w:unhideWhenUsed="0" w:qFormat="1"/>
-    <w:lsdException w:name="Intense Reference" w:semiHidden="0" w:uiPriority="32" w:unhideWhenUsed="0" w:qFormat="1"/>
-    <w:lsdException w:name="Book Title" w:semiHidden="0" w:uiPriority="33" w:unhideWhenUsed="0" w:qFormat="1"/>
-    <w:lsdException w:name="Bibliography" w:uiPriority="37"/>
-    <w:lsdException w:name="TOC Heading" w:uiPriority="39" w:qFormat="1"/>
+  <w:latentStyles w:defLockedState="0" w:defUIPriority="99" w:defSemiHidden="0" w:defUnhideWhenUsed="0" w:defQFormat="0" w:count="371">
+    <w:lsdException w:name="Normal" w:uiPriority="0" w:qFormat="1"/>
+    <w:lsdException w:name="heading 1" w:uiPriority="9" w:qFormat="1"/>
+    <w:lsdException w:name="heading 2" w:semiHidden="1" w:uiPriority="9" w:unhideWhenUsed="1" w:qFormat="1"/>
+    <w:lsdException w:name="heading 3" w:semiHidden="1" w:uiPriority="9" w:unhideWhenUsed="1" w:qFormat="1"/>
+    <w:lsdException w:name="heading 4" w:semiHidden="1" w:uiPriority="9" w:unhideWhenUsed="1" w:qFormat="1"/>
+    <w:lsdException w:name="heading 5" w:semiHidden="1" w:uiPriority="9" w:unhideWhenUsed="1" w:qFormat="1"/>
+    <w:lsdException w:name="heading 6" w:semiHidden="1" w:uiPriority="9" w:unhideWhenUsed="1" w:qFormat="1"/>
+    <w:lsdException w:name="heading 7" w:semiHidden="1" w:uiPriority="9" w:unhideWhenUsed="1" w:qFormat="1"/>
+    <w:lsdException w:name="heading 8" w:semiHidden="1" w:uiPriority="9" w:unhideWhenUsed="1" w:qFormat="1"/>
+    <w:lsdException w:name="heading 9" w:semiHidden="1" w:uiPriority="9" w:unhideWhenUsed="1" w:qFormat="1"/>
+    <w:lsdException w:name="index 1" w:semiHidden="1" w:unhideWhenUsed="1"/>
+    <w:lsdException w:name="index 2" w:semiHidden="1" w:unhideWhenUsed="1"/>
+    <w:lsdException w:name="index 3" w:semiHidden="1" w:unhideWhenUsed="1"/>
+    <w:lsdException w:name="index 4" w:semiHidden="1" w:unhideWhenUsed="1"/>
+    <w:lsdException w:name="index 5" w:semiHidden="1" w:unhideWhenUsed="1"/>
+    <w:lsdException w:name="index 6" w:semiHidden="1" w:unhideWhenUsed="1"/>
+    <w:lsdException w:name="index 7" w:semiHidden="1" w:unhideWhenUsed="1"/>
+    <w:lsdException w:name="index 8" w:semiHidden="1" w:unhideWhenUsed="1"/>
+    <w:lsdException w:name="index 9" w:semiHidden="1" w:unhideWhenUsed="1"/>
+    <w:lsdException w:name="toc 1" w:semiHidden="1" w:uiPriority="39" w:unhideWhenUsed="1"/>
+    <w:lsdException w:name="toc 2" w:semiHidden="1" w:uiPriority="39" w:unhideWhenUsed="1"/>
+    <w:lsdException w:name="toc 3" w:semiHidden="1" w:uiPriority="39" w:unhideWhenUsed="1"/>
+    <w:lsdException w:name="toc 4" w:semiHidden="1" w:uiPriority="39" w:unhideWhenUsed="1"/>
+    <w:lsdException w:name="toc 5" w:semiHidden="1" w:uiPriority="39" w:unhideWhenUsed="1"/>
+    <w:lsdException w:name="toc 6" w:semiHidden="1" w:uiPriority="39" w:unhideWhenUsed="1"/>
+    <w:lsdException w:name="toc 7" w:semiHidden="1" w:uiPriority="39" w:unhideWhenUsed="1"/>
+    <w:lsdException w:name="toc 8" w:semiHidden="1" w:uiPriority="39" w:unhideWhenUsed="1"/>
+    <w:lsdException w:name="toc 9" w:semiHidden="1" w:uiPriority="39" w:unhideWhenUsed="1"/>
+    <w:lsdException w:name="Normal Indent" w:semiHidden="1" w:unhideWhenUsed="1"/>
+    <w:lsdException w:name="footnote text" w:semiHidden="1" w:unhideWhenUsed="1"/>
+    <w:lsdException w:name="annotation text" w:semiHidden="1" w:unhideWhenUsed="1"/>
+    <w:lsdException w:name="header" w:semiHidden="1" w:unhideWhenUsed="1"/>
+    <w:lsdException w:name="footer" w:semiHidden="1" w:unhideWhenUsed="1"/>
+    <w:lsdException w:name="index heading" w:semiHidden="1" w:unhideWhenUsed="1"/>
+    <w:lsdException w:name="caption" w:semiHidden="1" w:uiPriority="35" w:unhideWhenUsed="1" w:qFormat="1"/>
+    <w:lsdException w:name="table of figures" w:semiHidden="1" w:unhideWhenUsed="1"/>
+    <w:lsdException w:name="envelope address" w:semiHidden="1" w:unhideWhenUsed="1"/>
+    <w:lsdException w:name="envelope return" w:semiHidden="1" w:unhideWhenUsed="1"/>
+    <w:lsdException w:name="footnote reference" w:semiHidden="1" w:unhideWhenUsed="1"/>
+    <w:lsdException w:name="annotation reference" w:semiHidden="1" w:unhideWhenUsed="1"/>
+    <w:lsdException w:name="line number" w:semiHidden="1" w:unhideWhenUsed="1"/>
+    <w:lsdException w:name="page number" w:semiHidden="1" w:unhideWhenUsed="1"/>
+    <w:lsdException w:name="endnote reference" w:semiHidden="1" w:unhideWhenUsed="1"/>
+    <w:lsdException w:name="endnote text" w:semiHidden="1" w:unhideWhenUsed="1"/>
+    <w:lsdException w:name="table of authorities" w:semiHidden="1" w:unhideWhenUsed="1"/>
+    <w:lsdException w:name="macro" w:semiHidden="1" w:unhideWhenUsed="1"/>
+    <w:lsdException w:name="toa heading" w:semiHidden="1" w:unhideWhenUsed="1"/>
+    <w:lsdException w:name="List" w:semiHidden="1" w:unhideWhenUsed="1"/>
+    <w:lsdException w:name="List Bullet" w:semiHidden="1" w:unhideWhenUsed="1"/>
+    <w:lsdException w:name="List Number" w:semiHidden="1" w:unhideWhenUsed="1"/>
+    <w:lsdException w:name="List 2" w:semiHidden="1" w:unhideWhenUsed="1"/>
+    <w:lsdException w:name="List 3" w:semiHidden="1" w:unhideWhenUsed="1"/>
+    <w:lsdException w:name="List 4" w:semiHidden="1" w:unhideWhenUsed="1"/>
+    <w:lsdException w:name="List 5" w:semiHidden="1" w:unhideWhenUsed="1"/>
+    <w:lsdException w:name="List Bullet 2" w:semiHidden="1" w:unhideWhenUsed="1"/>
+    <w:lsdException w:name="List Bullet 3" w:semiHidden="1" w:unhideWhenUsed="1"/>
+    <w:lsdException w:name="List Bullet 4" w:semiHidden="1" w:unhideWhenUsed="1"/>
+    <w:lsdException w:name="List Bullet 5" w:semiHidden="1" w:unhideWhenUsed="1"/>
+    <w:lsdException w:name="List Number 2" w:semiHidden="1" w:unhideWhenUsed="1"/>
+    <w:lsdException w:name="List Number 3" w:semiHidden="1" w:unhideWhenUsed="1"/>
+    <w:lsdException w:name="List Number 4" w:semiHidden="1" w:unhideWhenUsed="1"/>
+    <w:lsdException w:name="List Number 5" w:semiHidden="1" w:unhideWhenUsed="1"/>
+    <w:lsdException w:name="Title" w:uiPriority="10" w:qFormat="1"/>
+    <w:lsdException w:name="Closing" w:semiHidden="1" w:unhideWhenUsed="1"/>
+    <w:lsdException w:name="Signature" w:semiHidden="1" w:unhideWhenUsed="1"/>
+    <w:lsdException w:name="Default Paragraph Font" w:semiHidden="1" w:uiPriority="1" w:unhideWhenUsed="1"/>
+    <w:lsdException w:name="Body Text" w:semiHidden="1" w:unhideWhenUsed="1"/>
+    <w:lsdException w:name="Body Text Indent" w:semiHidden="1" w:unhideWhenUsed="1"/>
+    <w:lsdException w:name="List Continue" w:semiHidden="1" w:unhideWhenUsed="1"/>
+    <w:lsdException w:name="List Continue 2" w:semiHidden="1" w:unhideWhenUsed="1"/>
+    <w:lsdException w:name="List Continue 3" w:semiHidden="1" w:unhideWhenUsed="1"/>
+    <w:lsdException w:name="List Continue 4" w:semiHidden="1" w:unhideWhenUsed="1"/>
+    <w:lsdException w:name="List Continue 5" w:semiHidden="1" w:unhideWhenUsed="1"/>
+    <w:lsdException w:name="Message Header" w:semiHidden="1" w:unhideWhenUsed="1"/>
+    <w:lsdException w:name="Subtitle" w:uiPriority="11" w:qFormat="1"/>
+    <w:lsdException w:name="Salutation" w:semiHidden="1" w:unhideWhenUsed="1"/>
+    <w:lsdException w:name="Date" w:semiHidden="1" w:unhideWhenUsed="1"/>
+    <w:lsdException w:name="Body Text First Indent" w:semiHidden="1" w:unhideWhenUsed="1"/>
+    <w:lsdException w:name="Body Text First Indent 2" w:semiHidden="1" w:unhideWhenUsed="1"/>
+    <w:lsdException w:name="Note Heading" w:semiHidden="1" w:unhideWhenUsed="1"/>
+    <w:lsdException w:name="Body Text 2" w:semiHidden="1" w:unhideWhenUsed="1"/>
+    <w:lsdException w:name="Body Text 3" w:semiHidden="1" w:unhideWhenUsed="1"/>
+    <w:lsdException w:name="Body Text Indent 2" w:semiHidden="1" w:unhideWhenUsed="1"/>
+    <w:lsdException w:name="Body Text Indent 3" w:semiHidden="1" w:unhideWhenUsed="1"/>
+    <w:lsdException w:name="Block Text" w:semiHidden="1" w:unhideWhenUsed="1"/>
+    <w:lsdException w:name="Hyperlink" w:semiHidden="1" w:unhideWhenUsed="1"/>
+    <w:lsdException w:name="FollowedHyperlink" w:semiHidden="1" w:unhideWhenUsed="1"/>
+    <w:lsdException w:name="Strong" w:uiPriority="22" w:qFormat="1"/>
+    <w:lsdException w:name="Emphasis" w:uiPriority="20" w:qFormat="1"/>
+    <w:lsdException w:name="Document Map" w:semiHidden="1" w:unhideWhenUsed="1"/>
+    <w:lsdException w:name="Plain Text" w:semiHidden="1" w:unhideWhenUsed="1"/>
+    <w:lsdException w:name="E-mail Signature" w:semiHidden="1" w:unhideWhenUsed="1"/>
+    <w:lsdException w:name="HTML Top of Form" w:semiHidden="1" w:unhideWhenUsed="1"/>
+    <w:lsdException w:name="HTML Bottom of Form" w:semiHidden="1" w:unhideWhenUsed="1"/>
+    <w:lsdException w:name="Normal (Web)" w:semiHidden="1" w:unhideWhenUsed="1"/>
+    <w:lsdException w:name="HTML Acronym" w:semiHidden="1" w:unhideWhenUsed="1"/>
+    <w:lsdException w:name="HTML Address" w:semiHidden="1" w:unhideWhenUsed="1"/>
+    <w:lsdException w:name="HTML Cite" w:semiHidden="1" w:unhideWhenUsed="1"/>
+    <w:lsdException w:name="HTML Code" w:semiHidden="1" w:unhideWhenUsed="1"/>
+    <w:lsdException w:name="HTML Definition" w:semiHidden="1" w:unhideWhenUsed="1"/>
+    <w:lsdException w:name="HTML Keyboard" w:semiHidden="1" w:unhideWhenUsed="1"/>
+    <w:lsdException w:name="HTML Preformatted" w:semiHidden="1" w:unhideWhenUsed="1"/>
+    <w:lsdException w:name="HTML Sample" w:semiHidden="1" w:unhideWhenUsed="1"/>
+    <w:lsdException w:name="HTML Typewriter" w:semiHidden="1" w:unhideWhenUsed="1"/>
+    <w:lsdException w:name="HTML Variable" w:semiHidden="1" w:unhideWhenUsed="1"/>
+    <w:lsdException w:name="Normal Table" w:semiHidden="1" w:unhideWhenUsed="1"/>
+    <w:lsdException w:name="annotation subject" w:semiHidden="1" w:unhideWhenUsed="1"/>
+    <w:lsdException w:name="No List" w:semiHidden="1" w:unhideWhenUsed="1"/>
+    <w:lsdException w:name="Outline List 1" w:semiHidden="1" w:unhideWhenUsed="1"/>
+    <w:lsdException w:name="Outline List 2" w:semiHidden="1" w:unhideWhenUsed="1"/>
+    <w:lsdException w:name="Outline List 3" w:semiHidden="1" w:unhideWhenUsed="1"/>
+    <w:lsdException w:name="Table Simple 1" w:semiHidden="1" w:unhideWhenUsed="1"/>
+    <w:lsdException w:name="Table Simple 2" w:semiHidden="1" w:unhideWhenUsed="1"/>
+    <w:lsdException w:name="Table Simple 3" w:semiHidden="1" w:unhideWhenUsed="1"/>
+    <w:lsdException w:name="Table Classic 1" w:semiHidden="1" w:unhideWhenUsed="1"/>
+    <w:lsdException w:name="Table Classic 2" w:semiHidden="1" w:unhideWhenUsed="1"/>
+    <w:lsdException w:name="Table Classic 3" w:semiHidden="1" w:unhideWhenUsed="1"/>
+    <w:lsdException w:name="Table Classic 4" w:semiHidden="1" w:unhideWhenUsed="1"/>
+    <w:lsdException w:name="Table Colorful 1" w:semiHidden="1" w:unhideWhenUsed="1"/>
+    <w:lsdException w:name="Table Colorful 2" w:semiHidden="1" w:unhideWhenUsed="1"/>
+    <w:lsdException w:name="Table Colorful 3" w:semiHidden="1" w:unhideWhenUsed="1"/>
+    <w:lsdException w:name="Table Columns 1" w:semiHidden="1" w:unhideWhenUsed="1"/>
+    <w:lsdException w:name="Table Columns 2" w:semiHidden="1" w:unhideWhenUsed="1"/>
+    <w:lsdException w:name="Table Columns 3" w:semiHidden="1" w:unhideWhenUsed="1"/>
+    <w:lsdException w:name="Table Columns 4" w:semiHidden="1" w:unhideWhenUsed="1"/>
+    <w:lsdException w:name="Table Columns 5" w:semiHidden="1" w:unhideWhenUsed="1"/>
+    <w:lsdException w:name="Table Grid 1" w:semiHidden="1" w:unhideWhenUsed="1"/>
+    <w:lsdException w:name="Table Grid 2" w:semiHidden="1" w:unhideWhenUsed="1"/>
+    <w:lsdException w:name="Table Grid 3" w:semiHidden="1" w:unhideWhenUsed="1"/>
+    <w:lsdException w:name="Table Grid 4" w:semiHidden="1" w:unhideWhenUsed="1"/>
+    <w:lsdException w:name="Table Grid 5" w:semiHidden="1" w:unhideWhenUsed="1"/>
+    <w:lsdException w:name="Table Grid 6" w:semiHidden="1" w:unhideWhenUsed="1"/>
+    <w:lsdException w:name="Table Grid 7" w:semiHidden="1" w:unhideWhenUsed="1"/>
+    <w:lsdException w:name="Table Grid 8" w:semiHidden="1" w:unhideWhenUsed="1"/>
+    <w:lsdException w:name="Table List 1" w:semiHidden="1" w:unhideWhenUsed="1"/>
+    <w:lsdException w:name="Table List 2" w:semiHidden="1" w:unhideWhenUsed="1"/>
+    <w:lsdException w:name="Table List 3" w:semiHidden="1" w:unhideWhenUsed="1"/>
+    <w:lsdException w:name="Table List 4" w:semiHidden="1" w:unhideWhenUsed="1"/>
+    <w:lsdException w:name="Table List 5" w:semiHidden="1" w:unhideWhenUsed="1"/>
+    <w:lsdException w:name="Table List 6" w:semiHidden="1" w:unhideWhenUsed="1"/>
+    <w:lsdException w:name="Table List 7" w:semiHidden="1" w:unhideWhenUsed="1"/>
+    <w:lsdException w:name="Table List 8" w:semiHidden="1" w:unhideWhenUsed="1"/>
+    <w:lsdException w:name="Table 3D effects 1" w:semiHidden="1" w:unhideWhenUsed="1"/>
+    <w:lsdException w:name="Table 3D effects 2" w:semiHidden="1" w:unhideWhenUsed="1"/>
+    <w:lsdException w:name="Table 3D effects 3" w:semiHidden="1" w:unhideWhenUsed="1"/>
+    <w:lsdException w:name="Table Contemporary" w:semiHidden="1" w:unhideWhenUsed="1"/>
+    <w:lsdException w:name="Table Elegant" w:semiHidden="1" w:unhideWhenUsed="1"/>
+    <w:lsdException w:name="Table Professional" w:semiHidden="1" w:unhideWhenUsed="1"/>
+    <w:lsdException w:name="Table Subtle 1" w:semiHidden="1" w:unhideWhenUsed="1"/>
+    <w:lsdException w:name="Table Subtle 2" w:semiHidden="1" w:unhideWhenUsed="1"/>
+    <w:lsdException w:name="Table Web 1" w:semiHidden="1" w:unhideWhenUsed="1"/>
+    <w:lsdException w:name="Table Web 2" w:semiHidden="1" w:unhideWhenUsed="1"/>
+    <w:lsdException w:name="Table Web 3" w:semiHidden="1" w:unhideWhenUsed="1"/>
+    <w:lsdException w:name="Balloon Text" w:semiHidden="1" w:unhideWhenUsed="1"/>
+    <w:lsdException w:name="Table Grid" w:uiPriority="59"/>
+    <w:lsdException w:name="Table Theme" w:semiHidden="1" w:unhideWhenUsed="1"/>
+    <w:lsdException w:name="Placeholder Text" w:semiHidden="1"/>
+    <w:lsdException w:name="No Spacing" w:uiPriority="1" w:qFormat="1"/>
+    <w:lsdException w:name="Light Shading" w:uiPriority="60"/>
+    <w:lsdException w:name="Light List" w:uiPriority="61"/>
+    <w:lsdException w:name="Light Grid" w:uiPriority="62"/>
+    <w:lsdException w:name="Medium Shading 1" w:uiPriority="63"/>
+    <w:lsdException w:name="Medium Shading 2" w:uiPriority="64"/>
+    <w:lsdException w:name="Medium List 1" w:uiPriority="65"/>
+    <w:lsdException w:name="Medium List 2" w:uiPriority="66"/>
+    <w:lsdException w:name="Medium Grid 1" w:uiPriority="67"/>
+    <w:lsdException w:name="Medium Grid 2" w:uiPriority="68"/>
+    <w:lsdException w:name="Medium Grid 3" w:uiPriority="69"/>
+    <w:lsdException w:name="Dark List" w:uiPriority="70"/>
+    <w:lsdException w:name="Colorful Shading" w:uiPriority="71"/>
+    <w:lsdException w:name="Colorful List" w:uiPriority="72"/>
+    <w:lsdException w:name="Colorful Grid" w:uiPriority="73"/>
+    <w:lsdException w:name="Light Shading Accent 1" w:uiPriority="60"/>
+    <w:lsdException w:name="Light List Accent 1" w:uiPriority="61"/>
+    <w:lsdException w:name="Light Grid Accent 1" w:uiPriority="62"/>
+    <w:lsdException w:name="Medium Shading 1 Accent 1" w:uiPriority="63"/>
+    <w:lsdException w:name="Medium Shading 2 Accent 1" w:uiPriority="64"/>
+    <w:lsdException w:name="Medium List 1 Accent 1" w:uiPriority="65"/>
+    <w:lsdException w:name="Revision" w:semiHidden="1"/>
+    <w:lsdException w:name="List Paragraph" w:uiPriority="34" w:qFormat="1"/>
+    <w:lsdException w:name="Quote" w:uiPriority="29" w:qFormat="1"/>
+    <w:lsdException w:name="Intense Quote" w:uiPriority="30" w:qFormat="1"/>
+    <w:lsdException w:name="Medium List 2 Accent 1" w:uiPriority="66"/>
+    <w:lsdException w:name="Medium Grid 1 Accent 1" w:uiPriority="67"/>
+    <w:lsdException w:name="Medium Grid 2 Accent 1" w:uiPriority="68"/>
+    <w:lsdException w:name="Medium Grid 3 Accent 1" w:uiPriority="69"/>
+    <w:lsdException w:name="Dark List Accent 1" w:uiPriority="70"/>
+    <w:lsdException w:name="Colorful Shading Accent 1" w:uiPriority="71"/>
+    <w:lsdException w:name="Colorful List Accent 1" w:uiPriority="72"/>
+    <w:lsdException w:name="Colorful Grid Accent 1" w:uiPriority="73"/>
+    <w:lsdException w:name="Light Shading Accent 2" w:uiPriority="60"/>
+    <w:lsdException w:name="Light List Accent 2" w:uiPriority="61"/>
+    <w:lsdException w:name="Light Grid Accent 2" w:uiPriority="62"/>
+    <w:lsdException w:name="Medium Shading 1 Accent 2" w:uiPriority="63"/>
+    <w:lsdException w:name="Medium Shading 2 Accent 2" w:uiPriority="64"/>
+    <w:lsdException w:name="Medium List 1 Accent 2" w:uiPriority="65"/>
+    <w:lsdException w:name="Medium List 2 Accent 2" w:uiPriority="66"/>
+    <w:lsdException w:name="Medium Grid 1 Accent 2" w:uiPriority="67"/>
+    <w:lsdException w:name="Medium Grid 2 Accent 2" w:uiPriority="68"/>
+    <w:lsdException w:name="Medium Grid 3 Accent 2" w:uiPriority="69"/>
+    <w:lsdException w:name="Dark List Accent 2" w:uiPriority="70"/>
+    <w:lsdException w:name="Colorful Shading Accent 2" w:uiPriority="71"/>
+    <w:lsdException w:name="Colorful List Accent 2" w:uiPriority="72"/>
+    <w:lsdException w:name="Colorful Grid Accent 2" w:uiPriority="73"/>
+    <w:lsdException w:name="Light Shading Accent 3" w:uiPriority="60"/>
+    <w:lsdException w:name="Light List Accent 3" w:uiPriority="61"/>
+    <w:lsdException w:name="Light Grid Accent 3" w:uiPriority="62"/>
+    <w:lsdException w:name="Medium Shading 1 Accent 3" w:uiPriority="63"/>
+    <w:lsdException w:name="Medium Shading 2 Accent 3" w:uiPriority="64"/>
+    <w:lsdException w:name="Medium List 1 Accent 3" w:uiPriority="65"/>
+    <w:lsdException w:name="Medium List 2 Accent 3" w:uiPriority="66"/>
+    <w:lsdException w:name="Medium Grid 1 Accent 3" w:uiPriority="67"/>
+    <w:lsdException w:name="Medium Grid 2 Accent 3" w:uiPriority="68"/>
+    <w:lsdException w:name="Medium Grid 3 Accent 3" w:uiPriority="69"/>
+    <w:lsdException w:name="Dark List Accent 3" w:uiPriority="70"/>
+    <w:lsdException w:name="Colorful Shading Accent 3" w:uiPriority="71"/>
+    <w:lsdException w:name="Colorful List Accent 3" w:uiPriority="72"/>
+    <w:lsdException w:name="Colorful Grid Accent 3" w:uiPriority="73"/>
+    <w:lsdException w:name="Light Shading Accent 4" w:uiPriority="60"/>
+    <w:lsdException w:name="Light List Accent 4" w:uiPriority="61"/>
+    <w:lsdException w:name="Light Grid Accent 4" w:uiPriority="62"/>
+    <w:lsdException w:name="Medium Shading 1 Accent 4" w:uiPriority="63"/>
+    <w:lsdException w:name="Medium Shading 2 Accent 4" w:uiPriority="64"/>
+    <w:lsdException w:name="Medium List 1 Accent 4" w:uiPriority="65"/>
+    <w:lsdException w:name="Medium List 2 Accent 4" w:uiPriority="66"/>
+    <w:lsdException w:name="Medium Grid 1 Accent 4" w:uiPriority="67"/>
+    <w:lsdException w:name="Medium Grid 2 Accent 4" w:uiPriority="68"/>
+    <w:lsdException w:name="Medium Grid 3 Accent 4" w:uiPriority="69"/>
+    <w:lsdException w:name="Dark List Accent 4" w:uiPriority="70"/>
+    <w:lsdException w:name="Colorful Shading Accent 4" w:uiPriority="71"/>
+    <w:lsdException w:name="Colorful List Accent 4" w:uiPriority="72"/>
+    <w:lsdException w:name="Colorful Grid Accent 4" w:uiPriority="73"/>
+    <w:lsdException w:name="Light Shading Accent 5" w:uiPriority="60"/>
+    <w:lsdException w:name="Light List Accent 5" w:uiPriority="61"/>
+    <w:lsdException w:name="Light Grid Accent 5" w:uiPriority="62"/>
+    <w:lsdException w:name="Medium Shading 1 Accent 5" w:uiPriority="63"/>
+    <w:lsdException w:name="Medium Shading 2 Accent 5" w:uiPriority="64"/>
+    <w:lsdException w:name="Medium List 1 Accent 5" w:uiPriority="65"/>
+    <w:lsdException w:name="Medium List 2 Accent 5" w:uiPriority="66"/>
+    <w:lsdException w:name="Medium Grid 1 Accent 5" w:uiPriority="67"/>
+    <w:lsdException w:name="Medium Grid 2 Accent 5" w:uiPriority="68"/>
+    <w:lsdException w:name="Medium Grid 3 Accent 5" w:uiPriority="69"/>
+    <w:lsdException w:name="Dark List Accent 5" w:uiPriority="70"/>
+    <w:lsdException w:name="Colorful Shading Accent 5" w:uiPriority="71"/>
+    <w:lsdException w:name="Colorful List Accent 5" w:uiPriority="72"/>
+    <w:lsdException w:name="Colorful Grid Accent 5" w:uiPriority="73"/>
+    <w:lsdException w:name="Light Shading Accent 6" w:uiPriority="60"/>
+    <w:lsdException w:name="Light List Accent 6" w:uiPriority="61"/>
+    <w:lsdException w:name="Light Grid Accent 6" w:uiPriority="62"/>
+    <w:lsdException w:name="Medium Shading 1 Accent 6" w:uiPriority="63"/>
+    <w:lsdException w:name="Medium Shading 2 Accent 6" w:uiPriority="64"/>
+    <w:lsdException w:name="Medium List 1 Accent 6" w:uiPriority="65"/>
+    <w:lsdException w:name="Medium List 2 Accent 6" w:uiPriority="66"/>
+    <w:lsdException w:name="Medium Grid 1 Accent 6" w:uiPriority="67"/>
+    <w:lsdException w:name="Medium Grid 2 Accent 6" w:uiPriority="68"/>
+    <w:lsdException w:name="Medium Grid 3 Accent 6" w:uiPriority="69"/>
+    <w:lsdException w:name="Dark List Accent 6" w:uiPriority="70"/>
+    <w:lsdException w:name="Colorful Shading Accent 6" w:uiPriority="71"/>
+    <w:lsdException w:name="Colorful List Accent 6" w:uiPriority="72"/>
+    <w:lsdException w:name="Colorful Grid Accent 6" w:uiPriority="73"/>
+    <w:lsdException w:name="Subtle Emphasis" w:uiPriority="19" w:qFormat="1"/>
+    <w:lsdException w:name="Intense Emphasis" w:uiPriority="21" w:qFormat="1"/>
+    <w:lsdException w:name="Subtle Reference" w:uiPriority="31" w:qFormat="1"/>
+    <w:lsdException w:name="Intense Reference" w:uiPriority="32" w:qFormat="1"/>
+    <w:lsdException w:name="Book Title" w:uiPriority="33" w:qFormat="1"/>
+    <w:lsdException w:name="Bibliography" w:semiHidden="1" w:uiPriority="37" w:unhideWhenUsed="1"/>
+    <w:lsdException w:name="TOC Heading" w:semiHidden="1" w:uiPriority="39" w:unhideWhenUsed="1" w:qFormat="1"/>
+    <w:lsdException w:name="Plain Table 1" w:uiPriority="41"/>
+    <w:lsdException w:name="Plain Table 2" w:uiPriority="42"/>
+    <w:lsdException w:name="Plain Table 3" w:uiPriority="43"/>
+    <w:lsdException w:name="Plain Table 4" w:uiPriority="44"/>
+    <w:lsdException w:name="Plain Table 5" w:uiPriority="45"/>
+    <w:lsdException w:name="Grid Table Light" w:uiPriority="40"/>
+    <w:lsdException w:name="Grid Table 1 Light" w:uiPriority="46"/>
+    <w:lsdException w:name="Grid Table 2" w:uiPriority="47"/>
+    <w:lsdException w:name="Grid Table 3" w:uiPriority="48"/>
+    <w:lsdException w:name="Grid Table 4" w:uiPriority="49"/>
+    <w:lsdException w:name="Grid Table 5 Dark" w:uiPriority="50"/>
+    <w:lsdException w:name="Grid Table 6 Colorful" w:uiPriority="51"/>
+    <w:lsdException w:name="Grid Table 7 Colorful" w:uiPriority="52"/>
+    <w:lsdException w:name="Grid Table 1 Light Accent 1" w:uiPriority="46"/>
+    <w:lsdException w:name="Grid Table 2 Accent 1" w:uiPriority="47"/>
+    <w:lsdException w:name="Grid Table 3 Accent 1" w:uiPriority="48"/>
+    <w:lsdException w:name="Grid Table 4 Accent 1" w:uiPriority="49"/>
+    <w:lsdException w:name="Grid Table 5 Dark Accent 1" w:uiPriority="50"/>
+    <w:lsdException w:name="Grid Table 6 Colorful Accent 1" w:uiPriority="51"/>
+    <w:lsdException w:name="Grid Table 7 Colorful Accent 1" w:uiPriority="52"/>
+    <w:lsdException w:name="Grid Table 1 Light Accent 2" w:uiPriority="46"/>
+    <w:lsdException w:name="Grid Table 2 Accent 2" w:uiPriority="47"/>
+    <w:lsdException w:name="Grid Table 3 Accent 2" w:uiPriority="48"/>
+    <w:lsdException w:name="Grid Table 4 Accent 2" w:uiPriority="49"/>
+    <w:lsdException w:name="Grid Table 5 Dark Accent 2" w:uiPriority="50"/>
+    <w:lsdException w:name="Grid Table 6 Colorful Accent 2" w:uiPriority="51"/>
+    <w:lsdException w:name="Grid Table 7 Colorful Accent 2" w:uiPriority="52"/>
+    <w:lsdException w:name="Grid Table 1 Light Accent 3" w:uiPriority="46"/>
+    <w:lsdException w:name="Grid Table 2 Accent 3" w:uiPriority="47"/>
+    <w:lsdException w:name="Grid Table 3 Accent 3" w:uiPriority="48"/>
+    <w:lsdException w:name="Grid Table 4 Accent 3" w:uiPriority="49"/>
+    <w:lsdException w:name="Grid Table 5 Dark Accent 3" w:uiPriority="50"/>
+    <w:lsdException w:name="Grid Table 6 Colorful Accent 3" w:uiPriority="51"/>
+    <w:lsdException w:name="Grid Table 7 Colorful Accent 3" w:uiPriority="52"/>
+    <w:lsdException w:name="Grid Table 1 Light Accent 4" w:uiPriority="46"/>
+    <w:lsdException w:name="Grid Table 2 Accent 4" w:uiPriority="47"/>
+    <w:lsdException w:name="Grid Table 3 Accent 4" w:uiPriority="48"/>
+    <w:lsdException w:name="Grid Table 4 Accent 4" w:uiPriority="49"/>
+    <w:lsdException w:name="Grid Table 5 Dark Accent 4" w:uiPriority="50"/>
+    <w:lsdException w:name="Grid Table 6 Colorful Accent 4" w:uiPriority="51"/>
+    <w:lsdException w:name="Grid Table 7 Colorful Accent 4" w:uiPriority="52"/>
+    <w:lsdException w:name="Grid Table 1 Light Accent 5" w:uiPriority="46"/>
+    <w:lsdException w:name="Grid Table 2 Accent 5" w:uiPriority="47"/>
+    <w:lsdException w:name="Grid Table 3 Accent 5" w:uiPriority="48"/>
+    <w:lsdException w:name="Grid Table 4 Accent 5" w:uiPriority="49"/>
+    <w:lsdException w:name="Grid Table 5 Dark Accent 5" w:uiPriority="50"/>
+    <w:lsdException w:name="Grid Table 6 Colorful Accent 5" w:uiPriority="51"/>
+    <w:lsdException w:name="Grid Table 7 Colorful Accent 5" w:uiPriority="52"/>
+    <w:lsdException w:name="Grid Table 1 Light Accent 6" w:uiPriority="46"/>
+    <w:lsdException w:name="Grid Table 2 Accent 6" w:uiPriority="47"/>
+    <w:lsdException w:name="Grid Table 3 Accent 6" w:uiPriority="48"/>
+    <w:lsdException w:name="Grid Table 4 Accent 6" w:uiPriority="49"/>
+    <w:lsdException w:name="Grid Table 5 Dark Accent 6" w:uiPriority="50"/>
+    <w:lsdException w:name="Grid Table 6 Colorful Accent 6" w:uiPriority="51"/>
+    <w:lsdException w:name="Grid Table 7 Colorful Accent 6" w:uiPriority="52"/>
+    <w:lsdException w:name="List Table 1 Light" w:uiPriority="46"/>
+    <w:lsdException w:name="List Table 2" w:uiPriority="47"/>
+    <w:lsdException w:name="List Table 3" w:uiPriority="48"/>
+    <w:lsdException w:name="List Table 4" w:uiPriority="49"/>
+    <w:lsdException w:name="List Table 5 Dark" w:uiPriority="50"/>
+    <w:lsdException w:name="List Table 6 Colorful" w:uiPriority="51"/>
+    <w:lsdException w:name="List Table 7 Colorful" w:uiPriority="52"/>
+    <w:lsdException w:name="List Table 1 Light Accent 1" w:uiPriority="46"/>
+    <w:lsdException w:name="List Table 2 Accent 1" w:uiPriority="47"/>
+    <w:lsdException w:name="List Table 3 Accent 1" w:uiPriority="48"/>
+    <w:lsdException w:name="List Table 4 Accent 1" w:uiPriority="49"/>
+    <w:lsdException w:name="List Table 5 Dark Accent 1" w:uiPriority="50"/>
+    <w:lsdException w:name="List Table 6 Colorful Accent 1" w:uiPriority="51"/>
+    <w:lsdException w:name="List Table 7 Colorful Accent 1" w:uiPriority="52"/>
+    <w:lsdException w:name="List Table 1 Light Accent 2" w:uiPriority="46"/>
+    <w:lsdException w:name="List Table 2 Accent 2" w:uiPriority="47"/>
+    <w:lsdException w:name="List Table 3 Accent 2" w:uiPriority="48"/>
+    <w:lsdException w:name="List Table 4 Accent 2" w:uiPriority="49"/>
+    <w:lsdException w:name="List Table 5 Dark Accent 2" w:uiPriority="50"/>
+    <w:lsdException w:name="List Table 6 Colorful Accent 2" w:uiPriority="51"/>
+    <w:lsdException w:name="List Table 7 Colorful Accent 2" w:uiPriority="52"/>
+    <w:lsdException w:name="List Table 1 Light Accent 3" w:uiPriority="46"/>
+    <w:lsdException w:name="List Table 2 Accent 3" w:uiPriority="47"/>
+    <w:lsdException w:name="List Table 3 Accent 3" w:uiPriority="48"/>
+    <w:lsdException w:name="List Table 4 Accent 3" w:uiPriority="49"/>
+    <w:lsdException w:name="List Table 5 Dark Accent 3" w:uiPriority="50"/>
+    <w:lsdException w:name="List Table 6 Colorful Accent 3" w:uiPriority="51"/>
+    <w:lsdException w:name="List Table 7 Colorful Accent 3" w:uiPriority="52"/>
+    <w:lsdException w:name="List Table 1 Light Accent 4" w:uiPriority="46"/>
+    <w:lsdException w:name="List Table 2 Accent 4" w:uiPriority="47"/>
+    <w:lsdException w:name="List Table 3 Accent 4" w:uiPriority="48"/>
+    <w:lsdException w:name="List Table 4 Accent 4" w:uiPriority="49"/>
+    <w:lsdException w:name="List Table 5 Dark Accent 4" w:uiPriority="50"/>
+    <w:lsdException w:name="List Table 6 Colorful Accent 4" w:uiPriority="51"/>
+    <w:lsdException w:name="List Table 7 Colorful Accent 4" w:uiPriority="52"/>
+    <w:lsdException w:name="List Table 1 Light Accent 5" w:uiPriority="46"/>
+    <w:lsdException w:name="List Table 2 Accent 5" w:uiPriority="47"/>
+    <w:lsdException w:name="List Table 3 Accent 5" w:uiPriority="48"/>
+    <w:lsdException w:name="List Table 4 Accent 5" w:uiPriority="49"/>
+    <w:lsdException w:name="List Table 5 Dark Accent 5" w:uiPriority="50"/>
+    <w:lsdException w:name="List Table 6 Colorful Accent 5" w:uiPriority="51"/>
+    <w:lsdException w:name="List Table 7 Colorful Accent 5" w:uiPriority="52"/>
+    <w:lsdException w:name="List Table 1 Light Accent 6" w:uiPriority="46"/>
+    <w:lsdException w:name="List Table 2 Accent 6" w:uiPriority="47"/>
+    <w:lsdException w:name="List Table 3 Accent 6" w:uiPriority="48"/>
+    <w:lsdException w:name="List Table 4 Accent 6" w:uiPriority="49"/>
+    <w:lsdException w:name="List Table 5 Dark Accent 6" w:uiPriority="50"/>
+    <w:lsdException w:name="List Table 6 Colorful Accent 6" w:uiPriority="51"/>
+    <w:lsdException w:name="List Table 7 Colorful Accent 6" w:uiPriority="52"/>
   </w:latentStyles>
   <w:style w:type="paragraph" w:default="1" w:styleId="Normal">
     <w:name w:val="Normal"/>
@@ -1486,256 +2743,20 @@
       <w:suppressLineNumbers/>
     </w:pPr>
   </w:style>
-</w:styles>
-</file>
-
-<file path=word/stylesWithEffects.xml><?xml version="1.0" encoding="utf-8"?>
-<w:styles xmlns:wpc="http://schemas.microsoft.com/office/word/2010/wordprocessingCanvas" xmlns:mc="http://schemas.openxmlformats.org/markup-compatibility/2006" xmlns:o="urn:schemas-microsoft-com:office:office" xmlns:r="http://schemas.openxmlformats.org/officeDocument/2006/relationships" xmlns:m="http://schemas.openxmlformats.org/officeDocument/2006/math" xmlns:v="urn:schemas-microsoft-com:vml" xmlns:wp14="http://schemas.microsoft.com/office/word/2010/wordprocessingDrawing" xmlns:wp="http://schemas.openxmlformats.org/drawingml/2006/wordprocessingDrawing" xmlns:w10="urn:schemas-microsoft-com:office:word" xmlns:w="http://schemas.openxmlformats.org/wordprocessingml/2006/main" xmlns:w14="http://schemas.microsoft.com/office/word/2010/wordml" xmlns:wpg="http://schemas.microsoft.com/office/word/2010/wordprocessingGroup" xmlns:wpi="http://schemas.microsoft.com/office/word/2010/wordprocessingInk" xmlns:wne="http://schemas.microsoft.com/office/word/2006/wordml" xmlns:wps="http://schemas.microsoft.com/office/word/2010/wordprocessingShape" mc:Ignorable="w14 wp14">
-  <w:docDefaults>
-    <w:rPrDefault>
-      <w:rPr>
-        <w:rFonts w:ascii="Liberation Serif" w:eastAsia="Noto Sans CJK SC Regular" w:hAnsi="Liberation Serif" w:cs="FreeSans"/>
-        <w:sz w:val="24"/>
-        <w:szCs w:val="24"/>
-        <w:lang w:val="en-US" w:eastAsia="zh-CN" w:bidi="hi-IN"/>
-      </w:rPr>
-    </w:rPrDefault>
-    <w:pPrDefault/>
-  </w:docDefaults>
-  <w:latentStyles w:defLockedState="0" w:defUIPriority="99" w:defSemiHidden="1" w:defUnhideWhenUsed="1" w:defQFormat="0" w:count="267">
-    <w:lsdException w:name="Normal" w:semiHidden="0" w:uiPriority="0" w:unhideWhenUsed="0" w:qFormat="1"/>
-    <w:lsdException w:name="heading 1" w:semiHidden="0" w:uiPriority="9" w:unhideWhenUsed="0" w:qFormat="1"/>
-    <w:lsdException w:name="heading 2" w:uiPriority="9" w:qFormat="1"/>
-    <w:lsdException w:name="heading 3" w:uiPriority="9" w:qFormat="1"/>
-    <w:lsdException w:name="heading 4" w:uiPriority="9" w:qFormat="1"/>
-    <w:lsdException w:name="heading 5" w:uiPriority="9" w:qFormat="1"/>
-    <w:lsdException w:name="heading 6" w:uiPriority="9" w:qFormat="1"/>
-    <w:lsdException w:name="heading 7" w:uiPriority="9" w:qFormat="1"/>
-    <w:lsdException w:name="heading 8" w:uiPriority="9" w:qFormat="1"/>
-    <w:lsdException w:name="heading 9" w:uiPriority="9" w:qFormat="1"/>
-    <w:lsdException w:name="toc 1" w:uiPriority="39"/>
-    <w:lsdException w:name="toc 2" w:uiPriority="39"/>
-    <w:lsdException w:name="toc 3" w:uiPriority="39"/>
-    <w:lsdException w:name="toc 4" w:uiPriority="39"/>
-    <w:lsdException w:name="toc 5" w:uiPriority="39"/>
-    <w:lsdException w:name="toc 6" w:uiPriority="39"/>
-    <w:lsdException w:name="toc 7" w:uiPriority="39"/>
-    <w:lsdException w:name="toc 8" w:uiPriority="39"/>
-    <w:lsdException w:name="toc 9" w:uiPriority="39"/>
-    <w:lsdException w:name="caption" w:uiPriority="35" w:qFormat="1"/>
-    <w:lsdException w:name="Title" w:semiHidden="0" w:uiPriority="10" w:unhideWhenUsed="0" w:qFormat="1"/>
-    <w:lsdException w:name="Default Paragraph Font" w:uiPriority="1"/>
-    <w:lsdException w:name="Subtitle" w:semiHidden="0" w:uiPriority="11" w:unhideWhenUsed="0" w:qFormat="1"/>
-    <w:lsdException w:name="Strong" w:semiHidden="0" w:uiPriority="22" w:unhideWhenUsed="0" w:qFormat="1"/>
-    <w:lsdException w:name="Emphasis" w:semiHidden="0" w:uiPriority="20" w:unhideWhenUsed="0" w:qFormat="1"/>
-    <w:lsdException w:name="Table Grid" w:semiHidden="0" w:uiPriority="59" w:unhideWhenUsed="0"/>
-    <w:lsdException w:name="Placeholder Text" w:unhideWhenUsed="0"/>
-    <w:lsdException w:name="No Spacing" w:semiHidden="0" w:uiPriority="1" w:unhideWhenUsed="0" w:qFormat="1"/>
-    <w:lsdException w:name="Light Shading" w:semiHidden="0" w:uiPriority="60" w:unhideWhenUsed="0"/>
-    <w:lsdException w:name="Light List" w:semiHidden="0" w:uiPriority="61" w:unhideWhenUsed="0"/>
-    <w:lsdException w:name="Light Grid" w:semiHidden="0" w:uiPriority="62" w:unhideWhenUsed="0"/>
-    <w:lsdException w:name="Medium Shading 1" w:semiHidden="0" w:uiPriority="63" w:unhideWhenUsed="0"/>
-    <w:lsdException w:name="Medium Shading 2" w:semiHidden="0" w:uiPriority="64" w:unhideWhenUsed="0"/>
-    <w:lsdException w:name="Medium List 1" w:semiHidden="0" w:uiPriority="65" w:unhideWhenUsed="0"/>
-    <w:lsdException w:name="Medium List 2" w:semiHidden="0" w:uiPriority="66" w:unhideWhenUsed="0"/>
-    <w:lsdException w:name="Medium Grid 1" w:semiHidden="0" w:uiPriority="67" w:unhideWhenUsed="0"/>
-    <w:lsdException w:name="Medium Grid 2" w:semiHidden="0" w:uiPriority="68" w:unhideWhenUsed="0"/>
-    <w:lsdException w:name="Medium Grid 3" w:semiHidden="0" w:uiPriority="69" w:unhideWhenUsed="0"/>
-    <w:lsdException w:name="Dark List" w:semiHidden="0" w:uiPriority="70" w:unhideWhenUsed="0"/>
-    <w:lsdException w:name="Colorful Shading" w:semiHidden="0" w:uiPriority="71" w:unhideWhenUsed="0"/>
-    <w:lsdException w:name="Colorful List" w:semiHidden="0" w:uiPriority="72" w:unhideWhenUsed="0"/>
-    <w:lsdException w:name="Colorful Grid" w:semiHidden="0" w:uiPriority="73" w:unhideWhenUsed="0"/>
-    <w:lsdException w:name="Light Shading Accent 1" w:semiHidden="0" w:uiPriority="60" w:unhideWhenUsed="0"/>
-    <w:lsdException w:name="Light List Accent 1" w:semiHidden="0" w:uiPriority="61" w:unhideWhenUsed="0"/>
-    <w:lsdException w:name="Light Grid Accent 1" w:semiHidden="0" w:uiPriority="62" w:unhideWhenUsed="0"/>
-    <w:lsdException w:name="Medium Shading 1 Accent 1" w:semiHidden="0" w:uiPriority="63" w:unhideWhenUsed="0"/>
-    <w:lsdException w:name="Medium Shading 2 Accent 1" w:semiHidden="0" w:uiPriority="64" w:unhideWhenUsed="0"/>
-    <w:lsdException w:name="Medium List 1 Accent 1" w:semiHidden="0" w:uiPriority="65" w:unhideWhenUsed="0"/>
-    <w:lsdException w:name="Revision" w:unhideWhenUsed="0"/>
-    <w:lsdException w:name="List Paragraph" w:semiHidden="0" w:uiPriority="34" w:unhideWhenUsed="0" w:qFormat="1"/>
-    <w:lsdException w:name="Quote" w:semiHidden="0" w:uiPriority="29" w:unhideWhenUsed="0" w:qFormat="1"/>
-    <w:lsdException w:name="Intense Quote" w:semiHidden="0" w:uiPriority="30" w:unhideWhenUsed="0" w:qFormat="1"/>
-    <w:lsdException w:name="Medium List 2 Accent 1" w:semiHidden="0" w:uiPriority="66" w:unhideWhenUsed="0"/>
-    <w:lsdException w:name="Medium Grid 1 Accent 1" w:semiHidden="0" w:uiPriority="67" w:unhideWhenUsed="0"/>
-    <w:lsdException w:name="Medium Grid 2 Accent 1" w:semiHidden="0" w:uiPriority="68" w:unhideWhenUsed="0"/>
-    <w:lsdException w:name="Medium Grid 3 Accent 1" w:semiHidden="0" w:uiPriority="69" w:unhideWhenUsed="0"/>
-    <w:lsdException w:name="Dark List Accent 1" w:semiHidden="0" w:uiPriority="70" w:unhideWhenUsed="0"/>
-    <w:lsdException w:name="Colorful Shading Accent 1" w:semiHidden="0" w:uiPriority="71" w:unhideWhenUsed="0"/>
-    <w:lsdException w:name="Colorful List Accent 1" w:semiHidden="0" w:uiPriority="72" w:unhideWhenUsed="0"/>
-    <w:lsdException w:name="Colorful Grid Accent 1" w:semiHidden="0" w:uiPriority="73" w:unhideWhenUsed="0"/>
-    <w:lsdException w:name="Light Shading Accent 2" w:semiHidden="0" w:uiPriority="60" w:unhideWhenUsed="0"/>
-    <w:lsdException w:name="Light List Accent 2" w:semiHidden="0" w:uiPriority="61" w:unhideWhenUsed="0"/>
-    <w:lsdException w:name="Light Grid Accent 2" w:semiHidden="0" w:uiPriority="62" w:unhideWhenUsed="0"/>
-    <w:lsdException w:name="Medium Shading 1 Accent 2" w:semiHidden="0" w:uiPriority="63" w:unhideWhenUsed="0"/>
-    <w:lsdException w:name="Medium Shading 2 Accent 2" w:semiHidden="0" w:uiPriority="64" w:unhideWhenUsed="0"/>
-    <w:lsdException w:name="Medium List 1 Accent 2" w:semiHidden="0" w:uiPriority="65" w:unhideWhenUsed="0"/>
-    <w:lsdException w:name="Medium List 2 Accent 2" w:semiHidden="0" w:uiPriority="66" w:unhideWhenUsed="0"/>
-    <w:lsdException w:name="Medium Grid 1 Accent 2" w:semiHidden="0" w:uiPriority="67" w:unhideWhenUsed="0"/>
-    <w:lsdException w:name="Medium Grid 2 Accent 2" w:semiHidden="0" w:uiPriority="68" w:unhideWhenUsed="0"/>
-    <w:lsdException w:name="Medium Grid 3 Accent 2" w:semiHidden="0" w:uiPriority="69" w:unhideWhenUsed="0"/>
-    <w:lsdException w:name="Dark List Accent 2" w:semiHidden="0" w:uiPriority="70" w:unhideWhenUsed="0"/>
-    <w:lsdException w:name="Colorful Shading Accent 2" w:semiHidden="0" w:uiPriority="71" w:unhideWhenUsed="0"/>
-    <w:lsdException w:name="Colorful List Accent 2" w:semiHidden="0" w:uiPriority="72" w:unhideWhenUsed="0"/>
-    <w:lsdException w:name="Colorful Grid Accent 2" w:semiHidden="0" w:uiPriority="73" w:unhideWhenUsed="0"/>
-    <w:lsdException w:name="Light Shading Accent 3" w:semiHidden="0" w:uiPriority="60" w:unhideWhenUsed="0"/>
-    <w:lsdException w:name="Light List Accent 3" w:semiHidden="0" w:uiPriority="61" w:unhideWhenUsed="0"/>
-    <w:lsdException w:name="Light Grid Accent 3" w:semiHidden="0" w:uiPriority="62" w:unhideWhenUsed="0"/>
-    <w:lsdException w:name="Medium Shading 1 Accent 3" w:semiHidden="0" w:uiPriority="63" w:unhideWhenUsed="0"/>
-    <w:lsdException w:name="Medium Shading 2 Accent 3" w:semiHidden="0" w:uiPriority="64" w:unhideWhenUsed="0"/>
-    <w:lsdException w:name="Medium List 1 Accent 3" w:semiHidden="0" w:uiPriority="65" w:unhideWhenUsed="0"/>
-    <w:lsdException w:name="Medium List 2 Accent 3" w:semiHidden="0" w:uiPriority="66" w:unhideWhenUsed="0"/>
-    <w:lsdException w:name="Medium Grid 1 Accent 3" w:semiHidden="0" w:uiPriority="67" w:unhideWhenUsed="0"/>
-    <w:lsdException w:name="Medium Grid 2 Accent 3" w:semiHidden="0" w:uiPriority="68" w:unhideWhenUsed="0"/>
-    <w:lsdException w:name="Medium Grid 3 Accent 3" w:semiHidden="0" w:uiPriority="69" w:unhideWhenUsed="0"/>
-    <w:lsdException w:name="Dark List Accent 3" w:semiHidden="0" w:uiPriority="70" w:unhideWhenUsed="0"/>
-    <w:lsdException w:name="Colorful Shading Accent 3" w:semiHidden="0" w:uiPriority="71" w:unhideWhenUsed="0"/>
-    <w:lsdException w:name="Colorful List Accent 3" w:semiHidden="0" w:uiPriority="72" w:unhideWhenUsed="0"/>
-    <w:lsdException w:name="Colorful Grid Accent 3" w:semiHidden="0" w:uiPriority="73" w:unhideWhenUsed="0"/>
-    <w:lsdException w:name="Light Shading Accent 4" w:semiHidden="0" w:uiPriority="60" w:unhideWhenUsed="0"/>
-    <w:lsdException w:name="Light List Accent 4" w:semiHidden="0" w:uiPriority="61" w:unhideWhenUsed="0"/>
-    <w:lsdException w:name="Light Grid Accent 4" w:semiHidden="0" w:uiPriority="62" w:unhideWhenUsed="0"/>
-    <w:lsdException w:name="Medium Shading 1 Accent 4" w:semiHidden="0" w:uiPriority="63" w:unhideWhenUsed="0"/>
-    <w:lsdException w:name="Medium Shading 2 Accent 4" w:semiHidden="0" w:uiPriority="64" w:unhideWhenUsed="0"/>
-    <w:lsdException w:name="Medium List 1 Accent 4" w:semiHidden="0" w:uiPriority="65" w:unhideWhenUsed="0"/>
-    <w:lsdException w:name="Medium List 2 Accent 4" w:semiHidden="0" w:uiPriority="66" w:unhideWhenUsed="0"/>
-    <w:lsdException w:name="Medium Grid 1 Accent 4" w:semiHidden="0" w:uiPriority="67" w:unhideWhenUsed="0"/>
-    <w:lsdException w:name="Medium Grid 2 Accent 4" w:semiHidden="0" w:uiPriority="68" w:unhideWhenUsed="0"/>
-    <w:lsdException w:name="Medium Grid 3 Accent 4" w:semiHidden="0" w:uiPriority="69" w:unhideWhenUsed="0"/>
-    <w:lsdException w:name="Dark List Accent 4" w:semiHidden="0" w:uiPriority="70" w:unhideWhenUsed="0"/>
-    <w:lsdException w:name="Colorful Shading Accent 4" w:semiHidden="0" w:uiPriority="71" w:unhideWhenUsed="0"/>
-    <w:lsdException w:name="Colorful List Accent 4" w:semiHidden="0" w:uiPriority="72" w:unhideWhenUsed="0"/>
-    <w:lsdException w:name="Colorful Grid Accent 4" w:semiHidden="0" w:uiPriority="73" w:unhideWhenUsed="0"/>
-    <w:lsdException w:name="Light Shading Accent 5" w:semiHidden="0" w:uiPriority="60" w:unhideWhenUsed="0"/>
-    <w:lsdException w:name="Light List Accent 5" w:semiHidden="0" w:uiPriority="61" w:unhideWhenUsed="0"/>
-    <w:lsdException w:name="Light Grid Accent 5" w:semiHidden="0" w:uiPriority="62" w:unhideWhenUsed="0"/>
-    <w:lsdException w:name="Medium Shading 1 Accent 5" w:semiHidden="0" w:uiPriority="63" w:unhideWhenUsed="0"/>
-    <w:lsdException w:name="Medium Shading 2 Accent 5" w:semiHidden="0" w:uiPriority="64" w:unhideWhenUsed="0"/>
-    <w:lsdException w:name="Medium List 1 Accent 5" w:semiHidden="0" w:uiPriority="65" w:unhideWhenUsed="0"/>
-    <w:lsdException w:name="Medium List 2 Accent 5" w:semiHidden="0" w:uiPriority="66" w:unhideWhenUsed="0"/>
-    <w:lsdException w:name="Medium Grid 1 Accent 5" w:semiHidden="0" w:uiPriority="67" w:unhideWhenUsed="0"/>
-    <w:lsdException w:name="Medium Grid 2 Accent 5" w:semiHidden="0" w:uiPriority="68" w:unhideWhenUsed="0"/>
-    <w:lsdException w:name="Medium Grid 3 Accent 5" w:semiHidden="0" w:uiPriority="69" w:unhideWhenUsed="0"/>
-    <w:lsdException w:name="Dark List Accent 5" w:semiHidden="0" w:uiPriority="70" w:unhideWhenUsed="0"/>
-    <w:lsdException w:name="Colorful Shading Accent 5" w:semiHidden="0" w:uiPriority="71" w:unhideWhenUsed="0"/>
-    <w:lsdException w:name="Colorful List Accent 5" w:semiHidden="0" w:uiPriority="72" w:unhideWhenUsed="0"/>
-    <w:lsdException w:name="Colorful Grid Accent 5" w:semiHidden="0" w:uiPriority="73" w:unhideWhenUsed="0"/>
-    <w:lsdException w:name="Light Shading Accent 6" w:semiHidden="0" w:uiPriority="60" w:unhideWhenUsed="0"/>
-    <w:lsdException w:name="Light List Accent 6" w:semiHidden="0" w:uiPriority="61" w:unhideWhenUsed="0"/>
-    <w:lsdException w:name="Light Grid Accent 6" w:semiHidden="0" w:uiPriority="62" w:unhideWhenUsed="0"/>
-    <w:lsdException w:name="Medium Shading 1 Accent 6" w:semiHidden="0" w:uiPriority="63" w:unhideWhenUsed="0"/>
-    <w:lsdException w:name="Medium Shading 2 Accent 6" w:semiHidden="0" w:uiPriority="64" w:unhideWhenUsed="0"/>
-    <w:lsdException w:name="Medium List 1 Accent 6" w:semiHidden="0" w:uiPriority="65" w:unhideWhenUsed="0"/>
-    <w:lsdException w:name="Medium List 2 Accent 6" w:semiHidden="0" w:uiPriority="66" w:unhideWhenUsed="0"/>
-    <w:lsdException w:name="Medium Grid 1 Accent 6" w:semiHidden="0" w:uiPriority="67" w:unhideWhenUsed="0"/>
-    <w:lsdException w:name="Medium Grid 2 Accent 6" w:semiHidden="0" w:uiPriority="68" w:unhideWhenUsed="0"/>
-    <w:lsdException w:name="Medium Grid 3 Accent 6" w:semiHidden="0" w:uiPriority="69" w:unhideWhenUsed="0"/>
-    <w:lsdException w:name="Dark List Accent 6" w:semiHidden="0" w:uiPriority="70" w:unhideWhenUsed="0"/>
-    <w:lsdException w:name="Colorful Shading Accent 6" w:semiHidden="0" w:uiPriority="71" w:unhideWhenUsed="0"/>
-    <w:lsdException w:name="Colorful List Accent 6" w:semiHidden="0" w:uiPriority="72" w:unhideWhenUsed="0"/>
-    <w:lsdException w:name="Colorful Grid Accent 6" w:semiHidden="0" w:uiPriority="73" w:unhideWhenUsed="0"/>
-    <w:lsdException w:name="Subtle Emphasis" w:semiHidden="0" w:uiPriority="19" w:unhideWhenUsed="0" w:qFormat="1"/>
-    <w:lsdException w:name="Intense Emphasis" w:semiHidden="0" w:uiPriority="21" w:unhideWhenUsed="0" w:qFormat="1"/>
-    <w:lsdException w:name="Subtle Reference" w:semiHidden="0" w:uiPriority="31" w:unhideWhenUsed="0" w:qFormat="1"/>
-    <w:lsdException w:name="Intense Reference" w:semiHidden="0" w:uiPriority="32" w:unhideWhenUsed="0" w:qFormat="1"/>
-    <w:lsdException w:name="Book Title" w:semiHidden="0" w:uiPriority="33" w:unhideWhenUsed="0" w:qFormat="1"/>
-    <w:lsdException w:name="Bibliography" w:uiPriority="37"/>
-    <w:lsdException w:name="TOC Heading" w:uiPriority="39" w:qFormat="1"/>
-  </w:latentStyles>
-  <w:style w:type="paragraph" w:default="1" w:styleId="Normal">
-    <w:name w:val="Normal"/>
+  <w:style w:type="paragraph" w:styleId="ListParagraph">
+    <w:name w:val="List Paragraph"/>
+    <w:basedOn w:val="Normal"/>
+    <w:uiPriority w:val="34"/>
     <w:qFormat/>
-  </w:style>
-  <w:style w:type="character" w:default="1" w:styleId="DefaultParagraphFont">
-    <w:name w:val="Default Paragraph Font"/>
-    <w:uiPriority w:val="1"/>
-    <w:semiHidden/>
-    <w:unhideWhenUsed/>
-  </w:style>
-  <w:style w:type="table" w:default="1" w:styleId="TableNormal">
-    <w:name w:val="Normal Table"/>
-    <w:uiPriority w:val="99"/>
-    <w:semiHidden/>
-    <w:unhideWhenUsed/>
-    <w:tblPr>
-      <w:tblInd w:w="0" w:type="dxa"/>
-      <w:tblCellMar>
-        <w:top w:w="0" w:type="dxa"/>
-        <w:left w:w="108" w:type="dxa"/>
-        <w:bottom w:w="0" w:type="dxa"/>
-        <w:right w:w="108" w:type="dxa"/>
-      </w:tblCellMar>
-    </w:tblPr>
-  </w:style>
-  <w:style w:type="numbering" w:default="1" w:styleId="NoList">
-    <w:name w:val="No List"/>
-    <w:uiPriority w:val="99"/>
-    <w:semiHidden/>
-    <w:unhideWhenUsed/>
-  </w:style>
-  <w:style w:type="character" w:customStyle="1" w:styleId="NumberingSymbols">
-    <w:name w:val="Numbering Symbols"/>
-    <w:qFormat/>
-  </w:style>
-  <w:style w:type="character" w:customStyle="1" w:styleId="InternetLink">
-    <w:name w:val="Internet Link"/>
-    <w:rPr>
-      <w:color w:val="000080"/>
-      <w:u w:val="single"/>
-    </w:rPr>
-  </w:style>
-  <w:style w:type="character" w:customStyle="1" w:styleId="Bullets">
-    <w:name w:val="Bullets"/>
-    <w:qFormat/>
-    <w:rPr>
-      <w:rFonts w:ascii="OpenSymbol" w:eastAsia="OpenSymbol" w:hAnsi="OpenSymbol" w:cs="OpenSymbol"/>
-    </w:rPr>
-  </w:style>
-  <w:style w:type="paragraph" w:customStyle="1" w:styleId="Heading">
-    <w:name w:val="Heading"/>
-    <w:basedOn w:val="Normal"/>
-    <w:next w:val="BodyText"/>
-    <w:qFormat/>
+    <w:rsid w:val="003501A6"/>
     <w:pPr>
-      <w:keepNext/>
-      <w:spacing w:before="240" w:after="120"/>
+      <w:ind w:left="720"/>
+      <w:contextualSpacing/>
     </w:pPr>
     <w:rPr>
-      <w:rFonts w:ascii="Liberation Sans" w:hAnsi="Liberation Sans"/>
-      <w:sz w:val="28"/>
-      <w:szCs w:val="28"/>
+      <w:rFonts w:cs="Mangal"/>
+      <w:szCs w:val="21"/>
     </w:rPr>
-  </w:style>
-  <w:style w:type="paragraph" w:styleId="BodyText">
-    <w:name w:val="Body Text"/>
-    <w:basedOn w:val="Normal"/>
-    <w:pPr>
-      <w:spacing w:after="140" w:line="288" w:lineRule="auto"/>
-    </w:pPr>
-  </w:style>
-  <w:style w:type="paragraph" w:styleId="List">
-    <w:name w:val="List"/>
-    <w:basedOn w:val="BodyText"/>
-  </w:style>
-  <w:style w:type="paragraph" w:styleId="Caption">
-    <w:name w:val="caption"/>
-    <w:basedOn w:val="Normal"/>
-    <w:qFormat/>
-    <w:pPr>
-      <w:suppressLineNumbers/>
-      <w:spacing w:before="120" w:after="120"/>
-    </w:pPr>
-    <w:rPr>
-      <w:i/>
-      <w:iCs/>
-    </w:rPr>
-  </w:style>
-  <w:style w:type="paragraph" w:customStyle="1" w:styleId="Index">
-    <w:name w:val="Index"/>
-    <w:basedOn w:val="Normal"/>
-    <w:qFormat/>
-    <w:pPr>
-      <w:suppressLineNumbers/>
-    </w:pPr>
   </w:style>
 </w:styles>
 </file>

</xml_diff>

<commit_message>
added APIV0 single endpoint
</commit_message>
<xml_diff>
--- a/interview_narrative.docx
+++ b/interview_narrative.docx
@@ -2387,9 +2387,37 @@
           <w:ilvl w:val="0"/>
           <w:numId w:val="3"/>
         </w:numPr>
-      </w:pPr>
-      <w:r>
-        <w:t xml:space="preserve">Implementation of an API is not mandatory but will attract bonus marks. </w:t>
+        <w:rPr>
+          <w:b/>
+          <w:highlight w:val="yellow"/>
+        </w:rPr>
+      </w:pPr>
+      <w:r>
+        <w:rPr>
+          <w:highlight w:val="yellow"/>
+        </w:rPr>
+        <w:t>Implementation of an API is not mandatory but will attract bonus marks</w:t>
+      </w:r>
+      <w:r>
+        <w:rPr>
+          <w:b/>
+          <w:highlight w:val="yellow"/>
+        </w:rPr>
+        <w:t>.</w:t>
+      </w:r>
+      <w:r>
+        <w:rPr>
+          <w:b/>
+          <w:highlight w:val="yellow"/>
+        </w:rPr>
+        <w:t>- endpoint to fetch all users</w:t>
+      </w:r>
+      <w:r>
+        <w:rPr>
+          <w:b/>
+          <w:highlight w:val="yellow"/>
+        </w:rPr>
+        <w:t xml:space="preserve"> </w:t>
       </w:r>
     </w:p>
     <w:p>
@@ -2406,7 +2434,15 @@
         <w:rPr>
           <w:highlight w:val="yellow"/>
         </w:rPr>
-        <w:t xml:space="preserve">Implementation of a programming pattern is not mandatory but will attract bonus marks </w:t>
+        <w:t>Implementation of a p</w:t>
+      </w:r>
+      <w:bookmarkStart w:id="0" w:name="_GoBack"/>
+      <w:bookmarkEnd w:id="0"/>
+      <w:r>
+        <w:rPr>
+          <w:highlight w:val="yellow"/>
+        </w:rPr>
+        <w:t xml:space="preserve">rogramming pattern is not mandatory but will attract bonus marks </w:t>
       </w:r>
       <w:r>
         <w:rPr>
@@ -2441,11 +2477,13 @@
         </w:numPr>
         <w:rPr>
           <w:b/>
+          <w:highlight w:val="yellow"/>
         </w:rPr>
       </w:pPr>
       <w:r>
         <w:rPr>
           <w:b/>
+          <w:highlight w:val="yellow"/>
         </w:rPr>
         <w:t xml:space="preserve">Data dictionary </w:t>
       </w:r>
@@ -2456,8 +2494,14 @@
           <w:ilvl w:val="2"/>
           <w:numId w:val="2"/>
         </w:numPr>
-      </w:pPr>
-      <w:r>
+        <w:rPr>
+          <w:highlight w:val="yellow"/>
+        </w:rPr>
+      </w:pPr>
+      <w:r>
+        <w:rPr>
+          <w:highlight w:val="yellow"/>
+        </w:rPr>
         <w:t xml:space="preserve">how to run the application </w:t>
       </w:r>
     </w:p>
@@ -2467,14 +2511,15 @@
           <w:ilvl w:val="2"/>
           <w:numId w:val="2"/>
         </w:numPr>
-      </w:pPr>
-      <w:r>
-        <w:t>minimum req</w:t>
-      </w:r>
-      <w:bookmarkStart w:id="0" w:name="_GoBack"/>
-      <w:bookmarkEnd w:id="0"/>
-      <w:r>
-        <w:t>uirements</w:t>
+        <w:rPr>
+          <w:highlight w:val="yellow"/>
+        </w:rPr>
+      </w:pPr>
+      <w:r>
+        <w:rPr>
+          <w:highlight w:val="yellow"/>
+        </w:rPr>
+        <w:t>minimum requirements</w:t>
       </w:r>
     </w:p>
     <w:p>
@@ -2483,8 +2528,14 @@
           <w:ilvl w:val="2"/>
           <w:numId w:val="2"/>
         </w:numPr>
-      </w:pPr>
-      <w:r>
+        <w:rPr>
+          <w:highlight w:val="yellow"/>
+        </w:rPr>
+      </w:pPr>
+      <w:r>
+        <w:rPr>
+          <w:highlight w:val="yellow"/>
+        </w:rPr>
         <w:t>the dependencies</w:t>
       </w:r>
     </w:p>

</xml_diff>